<commit_message>
Adding work on final report
</commit_message>
<xml_diff>
--- a/Report/Final Report.docx
+++ b/Report/Final Report.docx
@@ -309,8 +309,6 @@
               </w:rPr>
               <w:t>gail.hopkins@nottingham.ac.uk</w:t>
             </w:r>
-            <w:bookmarkStart w:id="0" w:name="_GoBack"/>
-            <w:bookmarkEnd w:id="0"/>
           </w:p>
         </w:tc>
       </w:tr>
@@ -367,29 +365,9 @@
                 <w:sz w:val="26"/>
                 <w:szCs w:val="26"/>
               </w:rPr>
-              <w:t xml:space="preserve">  </w:t>
-            </w:r>
-            <w:proofErr w:type="spellStart"/>
-            <w:r>
-              <w:rPr>
-                <w:rFonts w:ascii="Helvetica Neue" w:hAnsi="Helvetica Neue" w:cs="Helvetica Neue"/>
-                <w:color w:val="800080"/>
-                <w:sz w:val="26"/>
-                <w:szCs w:val="26"/>
-              </w:rPr>
-              <w:t>Kanlin</w:t>
-            </w:r>
-            <w:proofErr w:type="spellEnd"/>
-            <w:r>
-              <w:rPr>
-                <w:rFonts w:ascii="Helvetica Neue" w:hAnsi="Helvetica Neue" w:cs="Helvetica Neue"/>
-                <w:color w:val="800080"/>
-                <w:sz w:val="26"/>
-                <w:szCs w:val="26"/>
-              </w:rPr>
-              <w:t xml:space="preserve"> CHENG. Email: </w:t>
-            </w:r>
-            <w:hyperlink r:id="rId4" w:history="1">
+              <w:t xml:space="preserve">  Kanlin CHENG. Email: </w:t>
+            </w:r>
+            <w:hyperlink r:id="rId5" w:history="1">
               <w:r>
                 <w:rPr>
                   <w:rStyle w:val="Hyperlink"/>
@@ -443,7 +421,7 @@
               </w:rPr>
               <w:t xml:space="preserve">  Yi Luan. Email: </w:t>
             </w:r>
-            <w:hyperlink r:id="rId5" w:history="1">
+            <w:hyperlink r:id="rId6" w:history="1">
               <w:r>
                 <w:rPr>
                   <w:rStyle w:val="Hyperlink"/>
@@ -486,29 +464,9 @@
                 <w:sz w:val="26"/>
                 <w:szCs w:val="26"/>
               </w:rPr>
-              <w:t xml:space="preserve">  Aleksandra </w:t>
-            </w:r>
-            <w:proofErr w:type="spellStart"/>
-            <w:r>
-              <w:rPr>
-                <w:rFonts w:ascii="Helvetica Neue" w:hAnsi="Helvetica Neue" w:cs="Helvetica Neue"/>
-                <w:color w:val="800080"/>
-                <w:sz w:val="26"/>
-                <w:szCs w:val="26"/>
-              </w:rPr>
-              <w:t>Kondracka</w:t>
-            </w:r>
-            <w:proofErr w:type="spellEnd"/>
-            <w:r>
-              <w:rPr>
-                <w:rFonts w:ascii="Helvetica Neue" w:hAnsi="Helvetica Neue" w:cs="Helvetica Neue"/>
-                <w:color w:val="800080"/>
-                <w:sz w:val="26"/>
-                <w:szCs w:val="26"/>
-              </w:rPr>
-              <w:t xml:space="preserve">. Email: </w:t>
-            </w:r>
-            <w:hyperlink r:id="rId6" w:history="1">
+              <w:t xml:space="preserve">  Aleksandra Kondracka. Email: </w:t>
+            </w:r>
+            <w:hyperlink r:id="rId7" w:history="1">
               <w:r>
                 <w:rPr>
                   <w:rStyle w:val="Hyperlink"/>
@@ -553,7 +511,7 @@
               </w:rPr>
               <w:t xml:space="preserve">  Thomas Cherry. Email: </w:t>
             </w:r>
-            <w:hyperlink r:id="rId7" w:history="1">
+            <w:hyperlink r:id="rId8" w:history="1">
               <w:r>
                 <w:rPr>
                   <w:rStyle w:val="Hyperlink"/>
@@ -598,7 +556,7 @@
               </w:rPr>
               <w:t xml:space="preserve">  James Steeper. Email: </w:t>
             </w:r>
-            <w:hyperlink r:id="rId8" w:history="1">
+            <w:hyperlink r:id="rId9" w:history="1">
               <w:r>
                 <w:rPr>
                   <w:rStyle w:val="Hyperlink"/>
@@ -642,49 +600,9 @@
                 <w:sz w:val="26"/>
                 <w:szCs w:val="26"/>
               </w:rPr>
-              <w:t xml:space="preserve">  </w:t>
-            </w:r>
-            <w:proofErr w:type="spellStart"/>
-            <w:r>
-              <w:rPr>
-                <w:rFonts w:ascii="Helvetica Neue" w:hAnsi="Helvetica Neue" w:cs="Helvetica Neue"/>
-                <w:color w:val="800080"/>
-                <w:sz w:val="26"/>
-                <w:szCs w:val="26"/>
-              </w:rPr>
-              <w:t>Xiaofei</w:t>
-            </w:r>
-            <w:proofErr w:type="spellEnd"/>
-            <w:r>
-              <w:rPr>
-                <w:rFonts w:ascii="Helvetica Neue" w:hAnsi="Helvetica Neue" w:cs="Helvetica Neue"/>
-                <w:color w:val="800080"/>
-                <w:sz w:val="26"/>
-                <w:szCs w:val="26"/>
-              </w:rPr>
-              <w:t xml:space="preserve"> </w:t>
-            </w:r>
-            <w:proofErr w:type="spellStart"/>
-            <w:r>
-              <w:rPr>
-                <w:rFonts w:ascii="Helvetica Neue" w:hAnsi="Helvetica Neue" w:cs="Helvetica Neue"/>
-                <w:color w:val="800080"/>
-                <w:sz w:val="26"/>
-                <w:szCs w:val="26"/>
-              </w:rPr>
-              <w:t>Guo</w:t>
-            </w:r>
-            <w:proofErr w:type="spellEnd"/>
-            <w:r>
-              <w:rPr>
-                <w:rFonts w:ascii="Helvetica Neue" w:hAnsi="Helvetica Neue" w:cs="Helvetica Neue"/>
-                <w:color w:val="800080"/>
-                <w:sz w:val="26"/>
-                <w:szCs w:val="26"/>
-              </w:rPr>
-              <w:t xml:space="preserve">. Email: </w:t>
-            </w:r>
-            <w:hyperlink r:id="rId9" w:history="1">
+              <w:t xml:space="preserve">  Xiaofei Guo. Email: </w:t>
+            </w:r>
+            <w:hyperlink r:id="rId10" w:history="1">
               <w:r>
                 <w:rPr>
                   <w:rStyle w:val="Hyperlink"/>
@@ -746,9 +664,139 @@
               <w:t>&lt;Fill in here the tender as you understood it. Changes to the initial specification and when and how they were introduced. If you have been following an agile methodology these changes may have occurred throughout the project as requested by the sponsor/supervisor&gt;</w:t>
             </w:r>
           </w:p>
+          <w:p>
+            <w:r>
+              <w:t xml:space="preserve">The original tender required us to create a service which would allow users to get an understanding of a CV from a job applicant without having to actually read the CV. This would be through the interaction with an avatar via text input as well as speech. This avatar was to be embedded within an electronic application and the speech dialog along with other elements would be built up using Watson dialog service on Watson Bluemix (now known as IBM Cloud). Our original understanding was it should be able to process any CV it was given and then be able to provide output based on the CV chosen. Other </w:t>
+            </w:r>
+            <w:r>
+              <w:t xml:space="preserve">requirements were; that the avatar should have a selection of meaningful backgrounds to allow demonstration of personality, that the owner of the CV should be sent an email </w:t>
+            </w:r>
+            <w:r>
+              <w:t xml:space="preserve">when their CV is read, and also that the system should be able to provide a personality profile using the Watson personality insights service. </w:t>
+            </w:r>
+          </w:p>
+          <w:p>
+            <w:r>
+              <w:t xml:space="preserve">Throughout the course of the project there were a few changes made to the requirements both due to agreements and conversations with our sponsor and also due to technical difficulties we faced. The first change was very early on as we had our first few meeting with our sponsor we talked more about the actually functionality and what he was expecting. He admitted that creating a system to </w:t>
+            </w:r>
+            <w:r>
+              <w:t>analyse</w:t>
+            </w:r>
+            <w:r>
+              <w:t xml:space="preserve"> any CV given to it would take considerable more time than we had and agreed that, although admiring our enthusiasm, he was expecting a system to demo that this could be done. This meant he wanted us to base a mock system on one CV and make the system appear to be analyse the CV but instead we could pre-program the backend as to already have the </w:t>
+            </w:r>
+            <w:r>
+              <w:lastRenderedPageBreak/>
+              <w:t>information</w:t>
+            </w:r>
+            <w:r>
+              <w:t xml:space="preserve"> already</w:t>
+            </w:r>
+            <w:r>
+              <w:t xml:space="preserve"> in. </w:t>
+            </w:r>
+            <w:r>
+              <w:t xml:space="preserve">We therefore requested information from our supervisor to create a CV that we could use for their information. </w:t>
+            </w:r>
+          </w:p>
+          <w:p>
+            <w:r>
+              <w:t xml:space="preserve">The requirements for the avatar also changed during the project as we got agreed that instead of a customisable avatar for the user to modify, that we should have a choice of perhaps 3 avatars. These 3 would have different styles; casual, smart and wacky and the applicants would choose which they wanted to represent their personality. </w:t>
+            </w:r>
+          </w:p>
+          <w:p>
+            <w:r>
+              <w:t xml:space="preserve">Later on in the project when working on the speech input and output, when encountered several issues and spent quite a lot of time trying to understand and learn about the service. </w:t>
+            </w:r>
+            <w:r>
+              <w:t xml:space="preserve">When feedback to our sponsor about the issues we were having he explained that the speech input within the Bluemix service was not always reliable. Therefore, he suggested that we should aim to get the text-to-speech working </w:t>
+            </w:r>
+            <w:r>
+              <w:t xml:space="preserve">as this was often more reliable, meaning our avatar would speak to the user but the user would have to reply with keyboard text input. </w:t>
+            </w:r>
+          </w:p>
+          <w:p>
+            <w:r>
+              <w:t xml:space="preserve">Therefore, the final requirements for the project ended up looking as such: </w:t>
+            </w:r>
+          </w:p>
+          <w:p>
+            <w:pPr>
+              <w:pStyle w:val="ListParagraph"/>
+              <w:numPr>
+                <w:ilvl w:val="0"/>
+                <w:numId w:val="1"/>
+              </w:numPr>
+            </w:pPr>
+            <w:r>
+              <w:t xml:space="preserve">Create 3 styles of avatar </w:t>
+            </w:r>
+          </w:p>
+          <w:p>
+            <w:pPr>
+              <w:pStyle w:val="ListParagraph"/>
+              <w:numPr>
+                <w:ilvl w:val="0"/>
+                <w:numId w:val="1"/>
+              </w:numPr>
+            </w:pPr>
+            <w:r>
+              <w:t xml:space="preserve">Have a system which responds with answers about a single CV </w:t>
+            </w:r>
+          </w:p>
+          <w:p>
+            <w:pPr>
+              <w:pStyle w:val="ListParagraph"/>
+              <w:numPr>
+                <w:ilvl w:val="0"/>
+                <w:numId w:val="1"/>
+              </w:numPr>
+            </w:pPr>
+            <w:r>
+              <w:t>Allow the user to interact with the avatar via text input</w:t>
+            </w:r>
+          </w:p>
+          <w:p>
+            <w:pPr>
+              <w:pStyle w:val="ListParagraph"/>
+              <w:numPr>
+                <w:ilvl w:val="0"/>
+                <w:numId w:val="1"/>
+              </w:numPr>
+            </w:pPr>
+            <w:r>
+              <w:t>The avatar should re</w:t>
+            </w:r>
+            <w:r>
+              <w:t xml:space="preserve">spond with both text and audio output </w:t>
+            </w:r>
+          </w:p>
+          <w:p>
+            <w:pPr>
+              <w:pStyle w:val="ListParagraph"/>
+              <w:numPr>
+                <w:ilvl w:val="0"/>
+                <w:numId w:val="1"/>
+              </w:numPr>
+            </w:pPr>
+            <w:r>
+              <w:t>Use Watson personality insights to provide a personality profile</w:t>
+            </w:r>
+          </w:p>
+          <w:p>
+            <w:pPr>
+              <w:pStyle w:val="ListParagraph"/>
+              <w:numPr>
+                <w:ilvl w:val="0"/>
+                <w:numId w:val="1"/>
+              </w:numPr>
+            </w:pPr>
+            <w:r>
+              <w:t>Send the owner of the CV notification that their CV has been read</w:t>
+            </w:r>
+          </w:p>
           <w:p/>
           <w:p/>
-          <w:p/>
           <w:p>
             <w:pPr>
               <w:rPr>
@@ -782,6 +830,7 @@
               <w:rPr>
                 <w:b/>
               </w:rPr>
+              <w:lastRenderedPageBreak/>
               <w:t>Progress on Work at Time of End of Contract</w:t>
             </w:r>
           </w:p>
@@ -808,6 +857,68 @@
             </w:r>
             <w:r>
               <w:t>t to which you have achieved in your deliverable the objectives outlined above. Wherever objectives have not been achieved outline the extent to which you have not achieved the objectives and the reasons for it. Also give information on future plans for your project&gt;</w:t>
+            </w:r>
+          </w:p>
+          <w:p>
+            <w:r>
+              <w:t xml:space="preserve">We believe that we have been able to achieve most of the requirements within our deliverable. We have a website which has a chat window for the user to interact with our avatar/ system via text input and output. Using this, users are able to find all details within our mock CV, therefore demonstrating how this would work when analysing any CVs. We have aimed to make this a easy process by using the option to write full responses or by using numbered lists when giving the users options, this allows for a quicker understand of how to use the chat system. </w:t>
+            </w:r>
+          </w:p>
+          <w:p>
+            <w:r>
+              <w:t xml:space="preserve">As we are basing our application on demonstrating one </w:t>
+            </w:r>
+            <w:r>
+              <w:t xml:space="preserve">CV, we have chosen an avatar to represent this person and therefore have not provided the ability to choose between avatars. However, we have created 3 different styles of avatar that we could have picked showing that if we were doing this application for users to pick that they would have the choice between </w:t>
+            </w:r>
+            <w:r>
+              <w:t xml:space="preserve">avatar styles. </w:t>
+            </w:r>
+          </w:p>
+          <w:p>
+            <w:r>
+              <w:t xml:space="preserve">We have </w:t>
+            </w:r>
+            <w:r>
+              <w:t xml:space="preserve">managed to use the personality insights </w:t>
+            </w:r>
+            <w:bookmarkStart w:id="0" w:name="_GoBack"/>
+            <w:bookmarkEnd w:id="0"/>
+          </w:p>
+          <w:p>
+            <w:pPr>
+              <w:rPr>
+                <w:b/>
+              </w:rPr>
+            </w:pPr>
+            <w:r>
+              <w:rPr>
+                <w:b/>
+              </w:rPr>
+              <w:t xml:space="preserve">Future plans for the project </w:t>
+            </w:r>
+          </w:p>
+          <w:p>
+            <w:r>
+              <w:t xml:space="preserve"> If given more time with this project the first thing we would look at doing would be to incorporate</w:t>
+            </w:r>
+            <w:r>
+              <w:t xml:space="preserve"> speech-to-</w:t>
+            </w:r>
+            <w:r>
+              <w:t>text</w:t>
+            </w:r>
+            <w:r>
+              <w:t xml:space="preserve"> in our application. </w:t>
+            </w:r>
+            <w:r>
+              <w:t>This requirement was taken out due to the having errors and that our sponsor advised it may take additional time to get working properly and therefore it makes sense for this to be the first thi</w:t>
+            </w:r>
+            <w:r>
+              <w:t>n</w:t>
+            </w:r>
+            <w:r>
+              <w:t xml:space="preserve">g we would add. </w:t>
             </w:r>
           </w:p>
           <w:p>
@@ -962,6 +1073,127 @@
     </w:sectPr>
   </w:body>
 </w:document>
+</file>
+
+<file path=word/numbering.xml><?xml version="1.0" encoding="utf-8"?>
+<w:numbering xmlns:wpc="http://schemas.microsoft.com/office/word/2010/wordprocessingCanvas" xmlns:mo="http://schemas.microsoft.com/office/mac/office/2008/main" xmlns:mc="http://schemas.openxmlformats.org/markup-compatibility/2006" xmlns:mv="urn:schemas-microsoft-com:mac:vml" xmlns:o="urn:schemas-microsoft-com:office:office" xmlns:r="http://schemas.openxmlformats.org/officeDocument/2006/relationships" xmlns:m="http://schemas.openxmlformats.org/officeDocument/2006/math" xmlns:v="urn:schemas-microsoft-com:vml" xmlns:wp14="http://schemas.microsoft.com/office/word/2010/wordprocessingDrawing" xmlns:wp="http://schemas.openxmlformats.org/drawingml/2006/wordprocessingDrawing" xmlns:w10="urn:schemas-microsoft-com:office:word" xmlns:w="http://schemas.openxmlformats.org/wordprocessingml/2006/main" xmlns:w14="http://schemas.microsoft.com/office/word/2010/wordml" xmlns:w15="http://schemas.microsoft.com/office/word/2012/wordml" xmlns:wpg="http://schemas.microsoft.com/office/word/2010/wordprocessingGroup" xmlns:wpi="http://schemas.microsoft.com/office/word/2010/wordprocessingInk" xmlns:wne="http://schemas.microsoft.com/office/word/2006/wordml" xmlns:wps="http://schemas.microsoft.com/office/word/2010/wordprocessingShape" mc:Ignorable="w14 w15 wp14">
+  <w:abstractNum w:abstractNumId="0">
+    <w:nsid w:val="07625F0A"/>
+    <w:multiLevelType w:val="hybridMultilevel"/>
+    <w:tmpl w:val="9E547B1A"/>
+    <w:lvl w:ilvl="0" w:tplc="08090001">
+      <w:start w:val="1"/>
+      <w:numFmt w:val="bullet"/>
+      <w:lvlText w:val=""/>
+      <w:lvlJc w:val="left"/>
+      <w:pPr>
+        <w:ind w:left="720" w:hanging="360"/>
+      </w:pPr>
+      <w:rPr>
+        <w:rFonts w:ascii="Symbol" w:hAnsi="Symbol" w:hint="default"/>
+      </w:rPr>
+    </w:lvl>
+    <w:lvl w:ilvl="1" w:tplc="08090003" w:tentative="1">
+      <w:start w:val="1"/>
+      <w:numFmt w:val="bullet"/>
+      <w:lvlText w:val="o"/>
+      <w:lvlJc w:val="left"/>
+      <w:pPr>
+        <w:ind w:left="1440" w:hanging="360"/>
+      </w:pPr>
+      <w:rPr>
+        <w:rFonts w:ascii="Courier New" w:hAnsi="Courier New" w:cs="Courier New" w:hint="default"/>
+      </w:rPr>
+    </w:lvl>
+    <w:lvl w:ilvl="2" w:tplc="08090005" w:tentative="1">
+      <w:start w:val="1"/>
+      <w:numFmt w:val="bullet"/>
+      <w:lvlText w:val=""/>
+      <w:lvlJc w:val="left"/>
+      <w:pPr>
+        <w:ind w:left="2160" w:hanging="360"/>
+      </w:pPr>
+      <w:rPr>
+        <w:rFonts w:ascii="Wingdings" w:hAnsi="Wingdings" w:hint="default"/>
+      </w:rPr>
+    </w:lvl>
+    <w:lvl w:ilvl="3" w:tplc="08090001" w:tentative="1">
+      <w:start w:val="1"/>
+      <w:numFmt w:val="bullet"/>
+      <w:lvlText w:val=""/>
+      <w:lvlJc w:val="left"/>
+      <w:pPr>
+        <w:ind w:left="2880" w:hanging="360"/>
+      </w:pPr>
+      <w:rPr>
+        <w:rFonts w:ascii="Symbol" w:hAnsi="Symbol" w:hint="default"/>
+      </w:rPr>
+    </w:lvl>
+    <w:lvl w:ilvl="4" w:tplc="08090003" w:tentative="1">
+      <w:start w:val="1"/>
+      <w:numFmt w:val="bullet"/>
+      <w:lvlText w:val="o"/>
+      <w:lvlJc w:val="left"/>
+      <w:pPr>
+        <w:ind w:left="3600" w:hanging="360"/>
+      </w:pPr>
+      <w:rPr>
+        <w:rFonts w:ascii="Courier New" w:hAnsi="Courier New" w:cs="Courier New" w:hint="default"/>
+      </w:rPr>
+    </w:lvl>
+    <w:lvl w:ilvl="5" w:tplc="08090005" w:tentative="1">
+      <w:start w:val="1"/>
+      <w:numFmt w:val="bullet"/>
+      <w:lvlText w:val=""/>
+      <w:lvlJc w:val="left"/>
+      <w:pPr>
+        <w:ind w:left="4320" w:hanging="360"/>
+      </w:pPr>
+      <w:rPr>
+        <w:rFonts w:ascii="Wingdings" w:hAnsi="Wingdings" w:hint="default"/>
+      </w:rPr>
+    </w:lvl>
+    <w:lvl w:ilvl="6" w:tplc="08090001" w:tentative="1">
+      <w:start w:val="1"/>
+      <w:numFmt w:val="bullet"/>
+      <w:lvlText w:val=""/>
+      <w:lvlJc w:val="left"/>
+      <w:pPr>
+        <w:ind w:left="5040" w:hanging="360"/>
+      </w:pPr>
+      <w:rPr>
+        <w:rFonts w:ascii="Symbol" w:hAnsi="Symbol" w:hint="default"/>
+      </w:rPr>
+    </w:lvl>
+    <w:lvl w:ilvl="7" w:tplc="08090003" w:tentative="1">
+      <w:start w:val="1"/>
+      <w:numFmt w:val="bullet"/>
+      <w:lvlText w:val="o"/>
+      <w:lvlJc w:val="left"/>
+      <w:pPr>
+        <w:ind w:left="5760" w:hanging="360"/>
+      </w:pPr>
+      <w:rPr>
+        <w:rFonts w:ascii="Courier New" w:hAnsi="Courier New" w:cs="Courier New" w:hint="default"/>
+      </w:rPr>
+    </w:lvl>
+    <w:lvl w:ilvl="8" w:tplc="08090005" w:tentative="1">
+      <w:start w:val="1"/>
+      <w:numFmt w:val="bullet"/>
+      <w:lvlText w:val=""/>
+      <w:lvlJc w:val="left"/>
+      <w:pPr>
+        <w:ind w:left="6480" w:hanging="360"/>
+      </w:pPr>
+      <w:rPr>
+        <w:rFonts w:ascii="Wingdings" w:hAnsi="Wingdings" w:hint="default"/>
+      </w:rPr>
+    </w:lvl>
+  </w:abstractNum>
+  <w:num w:numId="1">
+    <w:abstractNumId w:val="0"/>
+  </w:num>
+</w:numbering>
 </file>
 
 <file path=word/styles.xml><?xml version="1.0" encoding="utf-8"?>
@@ -1473,6 +1705,17 @@
       <w:u w:val="single"/>
     </w:rPr>
   </w:style>
+  <w:style w:type="paragraph" w:styleId="ListParagraph">
+    <w:name w:val="List Paragraph"/>
+    <w:basedOn w:val="Normal"/>
+    <w:uiPriority w:val="34"/>
+    <w:qFormat/>
+    <w:rsid w:val="00BA73EB"/>
+    <w:pPr>
+      <w:ind w:left="720"/>
+      <w:contextualSpacing/>
+    </w:pPr>
+  </w:style>
 </w:styles>
 </file>
 

</xml_diff>

<commit_message>
Made a few changes to group report
</commit_message>
<xml_diff>
--- a/Report/Final Report.docx
+++ b/Report/Final Report.docx
@@ -1,6 +1,6 @@
 
 <file path=word/document.xml><?xml version="1.0" encoding="utf-8"?>
-<w:document xmlns:wpc="http://schemas.microsoft.com/office/word/2010/wordprocessingCanvas" xmlns:mo="http://schemas.microsoft.com/office/mac/office/2008/main" xmlns:mc="http://schemas.openxmlformats.org/markup-compatibility/2006" xmlns:mv="urn:schemas-microsoft-com:mac:vml" xmlns:o="urn:schemas-microsoft-com:office:office" xmlns:r="http://schemas.openxmlformats.org/officeDocument/2006/relationships" xmlns:m="http://schemas.openxmlformats.org/officeDocument/2006/math" xmlns:v="urn:schemas-microsoft-com:vml" xmlns:wp14="http://schemas.microsoft.com/office/word/2010/wordprocessingDrawing" xmlns:wp="http://schemas.openxmlformats.org/drawingml/2006/wordprocessingDrawing" xmlns:w10="urn:schemas-microsoft-com:office:word" xmlns:w="http://schemas.openxmlformats.org/wordprocessingml/2006/main" xmlns:w14="http://schemas.microsoft.com/office/word/2010/wordml" xmlns:w15="http://schemas.microsoft.com/office/word/2012/wordml" xmlns:wpg="http://schemas.microsoft.com/office/word/2010/wordprocessingGroup" xmlns:wpi="http://schemas.microsoft.com/office/word/2010/wordprocessingInk" xmlns:wne="http://schemas.microsoft.com/office/word/2006/wordml" xmlns:wps="http://schemas.microsoft.com/office/word/2010/wordprocessingShape" mc:Ignorable="w14 w15 wp14">
+<w:document xmlns:wpc="http://schemas.microsoft.com/office/word/2010/wordprocessingCanvas" xmlns:cx="http://schemas.microsoft.com/office/drawing/2014/chartex" xmlns:cx1="http://schemas.microsoft.com/office/drawing/2015/9/8/chartex" xmlns:cx2="http://schemas.microsoft.com/office/drawing/2015/10/21/chartex" xmlns:cx3="http://schemas.microsoft.com/office/drawing/2016/5/9/chartex" xmlns:cx4="http://schemas.microsoft.com/office/drawing/2016/5/10/chartex" xmlns:cx5="http://schemas.microsoft.com/office/drawing/2016/5/11/chartex" xmlns:cx6="http://schemas.microsoft.com/office/drawing/2016/5/12/chartex" xmlns:cx7="http://schemas.microsoft.com/office/drawing/2016/5/13/chartex" xmlns:cx8="http://schemas.microsoft.com/office/drawing/2016/5/14/chartex" xmlns:mc="http://schemas.openxmlformats.org/markup-compatibility/2006" xmlns:aink="http://schemas.microsoft.com/office/drawing/2016/ink" xmlns:am3d="http://schemas.microsoft.com/office/drawing/2017/model3d" xmlns:o="urn:schemas-microsoft-com:office:office" xmlns:r="http://schemas.openxmlformats.org/officeDocument/2006/relationships" xmlns:m="http://schemas.openxmlformats.org/officeDocument/2006/math" xmlns:v="urn:schemas-microsoft-com:vml" xmlns:wp14="http://schemas.microsoft.com/office/word/2010/wordprocessingDrawing" xmlns:wp="http://schemas.openxmlformats.org/drawingml/2006/wordprocessingDrawing" xmlns:w10="urn:schemas-microsoft-com:office:word" xmlns:w="http://schemas.openxmlformats.org/wordprocessingml/2006/main" xmlns:w14="http://schemas.microsoft.com/office/word/2010/wordml" xmlns:w15="http://schemas.microsoft.com/office/word/2012/wordml" xmlns:w16cid="http://schemas.microsoft.com/office/word/2016/wordml/cid" xmlns:w16se="http://schemas.microsoft.com/office/word/2015/wordml/symex" xmlns:wpg="http://schemas.microsoft.com/office/word/2010/wordprocessingGroup" xmlns:wpi="http://schemas.microsoft.com/office/word/2010/wordprocessingInk" xmlns:wne="http://schemas.microsoft.com/office/word/2006/wordml" xmlns:wps="http://schemas.microsoft.com/office/word/2010/wordprocessingShape" mc:Ignorable="w14 w15 w16se w16cid wp14">
   <w:body>
     <w:tbl>
       <w:tblPr>
@@ -600,7 +600,27 @@
                 <w:sz w:val="26"/>
                 <w:szCs w:val="26"/>
               </w:rPr>
-              <w:t xml:space="preserve">  Xiaofei Guo. Email: </w:t>
+              <w:t xml:space="preserve">  Xiaofei </w:t>
+            </w:r>
+            <w:proofErr w:type="spellStart"/>
+            <w:r>
+              <w:rPr>
+                <w:rFonts w:ascii="Helvetica Neue" w:hAnsi="Helvetica Neue" w:cs="Helvetica Neue"/>
+                <w:color w:val="800080"/>
+                <w:sz w:val="26"/>
+                <w:szCs w:val="26"/>
+              </w:rPr>
+              <w:t>Guo</w:t>
+            </w:r>
+            <w:proofErr w:type="spellEnd"/>
+            <w:r>
+              <w:rPr>
+                <w:rFonts w:ascii="Helvetica Neue" w:hAnsi="Helvetica Neue" w:cs="Helvetica Neue"/>
+                <w:color w:val="800080"/>
+                <w:sz w:val="26"/>
+                <w:szCs w:val="26"/>
+              </w:rPr>
+              <w:t xml:space="preserve">. Email: </w:t>
             </w:r>
             <w:hyperlink r:id="rId10" w:history="1">
               <w:r>
@@ -677,7 +697,13 @@
           </w:p>
           <w:p>
             <w:r>
-              <w:t xml:space="preserve">Throughout the course of the project there were a few changes made to the requirements both due to agreements and conversations with our sponsor and also due to technical difficulties we faced. The first change was very early on as we had our first few meeting with our sponsor we talked more about the actually functionality and what he was expecting. He admitted that creating a system to </w:t>
+              <w:t>Throughout the course of the project there were a few changes made to the requirements both due to agreements and conversations with our sponsor and also due to technical difficulties we faced. The first change was very early on as we had our first few meeting with our sponsor w</w:t>
+            </w:r>
+            <w:r>
+              <w:t>e talked more about the actual</w:t>
+            </w:r>
+            <w:r>
+              <w:t xml:space="preserve"> functionality and what he was expecting. He admitted that creating a system to </w:t>
             </w:r>
             <w:r>
               <w:t>analyse</w:t>
@@ -861,7 +887,19 @@
           </w:p>
           <w:p>
             <w:r>
-              <w:t xml:space="preserve">We believe that we have been able to achieve most of the requirements within our deliverable. We have a website which has a chat window for the user to interact with our avatar/ system via text input and output. Using this, users are able to find all details within our mock CV, therefore demonstrating how this would work when analysing any CVs. We have aimed to make this a easy process by using the option to write full responses or by using numbered lists when giving the users options, this allows for a quicker understand of how to use the chat system. </w:t>
+              <w:t>We believe that we have been able to achieve most of the requirements within our deliverable. We have a website which has a chat window for the user to interact with our avatar/ system via text</w:t>
+            </w:r>
+            <w:r>
+              <w:t xml:space="preserve"> and speech</w:t>
+            </w:r>
+            <w:r>
+              <w:t xml:space="preserve"> input and output. </w:t>
+            </w:r>
+            <w:r>
+              <w:t xml:space="preserve">In the end, we managed to get the speech to text function also working, which works well with most microphones. </w:t>
+            </w:r>
+            <w:r>
+              <w:t xml:space="preserve">Using this, users are able to find all details within our mock CV, therefore demonstrating how this would work when analysing any CVs. We have aimed to make this a easy process by using the option to write full responses or by using numbered lists when giving the users options, this allows for a quicker understand of how to use the chat system. </w:t>
             </w:r>
           </w:p>
           <w:p>
@@ -877,50 +915,96 @@
           </w:p>
           <w:p>
             <w:r>
+              <w:lastRenderedPageBreak/>
               <w:t xml:space="preserve">We have </w:t>
             </w:r>
             <w:r>
               <w:t xml:space="preserve">managed to use the personality insights </w:t>
+            </w:r>
+          </w:p>
+          <w:p>
+            <w:pPr>
+              <w:rPr>
+                <w:b/>
+              </w:rPr>
+            </w:pPr>
+            <w:r>
+              <w:rPr>
+                <w:b/>
+              </w:rPr>
+              <w:t xml:space="preserve">Future plans for the project </w:t>
+            </w:r>
+          </w:p>
+          <w:p>
+            <w:r>
+              <w:t xml:space="preserve">If given more time on this project we would have considered making it in such a way where it can analyse any CV rather than just one. This would take a lot more thought as well as work since the code and project would be extremely complicated and would take a lot more time and effort. </w:t>
+            </w:r>
+          </w:p>
+          <w:p>
+            <w:r>
+              <w:t xml:space="preserve">Another thing that we would have differently is actually provide a customisable avatar, in which you could customise facial as well as body features and clothing. Since this would take up a lot more time that we didn’t have in this instance, we could only provide 3 designs of avatars, in which the user picks whoever one they wish to have represent them. </w:t>
+            </w:r>
+          </w:p>
+          <w:p/>
+          <w:p/>
+          <w:p>
+            <w:pPr>
+              <w:rPr>
+                <w:color w:val="FF0000"/>
+              </w:rPr>
+            </w:pPr>
+            <w:r>
+              <w:rPr>
+                <w:color w:val="FF0000"/>
+              </w:rPr>
+              <w:t>If given more time with this project the first thing we would look at doing would be to incorporate</w:t>
+            </w:r>
+            <w:r>
+              <w:rPr>
+                <w:color w:val="FF0000"/>
+              </w:rPr>
+              <w:t xml:space="preserve"> speech-to-</w:t>
+            </w:r>
+            <w:r>
+              <w:rPr>
+                <w:color w:val="FF0000"/>
+              </w:rPr>
+              <w:t>text</w:t>
+            </w:r>
+            <w:r>
+              <w:rPr>
+                <w:color w:val="FF0000"/>
+              </w:rPr>
+              <w:t xml:space="preserve"> in our application. </w:t>
+            </w:r>
+            <w:r>
+              <w:rPr>
+                <w:color w:val="FF0000"/>
+              </w:rPr>
+              <w:t>This requirement was taken out due to the having errors and that our sponsor advised it may take additional time to get wo</w:t>
             </w:r>
             <w:bookmarkStart w:id="0" w:name="_GoBack"/>
             <w:bookmarkEnd w:id="0"/>
-          </w:p>
-          <w:p>
-            <w:pPr>
-              <w:rPr>
-                <w:b/>
-              </w:rPr>
-            </w:pPr>
-            <w:r>
-              <w:rPr>
-                <w:b/>
-              </w:rPr>
-              <w:t xml:space="preserve">Future plans for the project </w:t>
-            </w:r>
-          </w:p>
-          <w:p>
-            <w:r>
-              <w:t xml:space="preserve"> If given more time with this project the first thing we would look at doing would be to incorporate</w:t>
-            </w:r>
-            <w:r>
-              <w:t xml:space="preserve"> speech-to-</w:t>
-            </w:r>
-            <w:r>
-              <w:t>text</w:t>
-            </w:r>
-            <w:r>
-              <w:t xml:space="preserve"> in our application. </w:t>
-            </w:r>
-            <w:r>
-              <w:t>This requirement was taken out due to the having errors and that our sponsor advised it may take additional time to get working properly and therefore it makes sense for this to be the first thi</w:t>
-            </w:r>
-            <w:r>
+            <w:r>
+              <w:rPr>
+                <w:color w:val="FF0000"/>
+              </w:rPr>
+              <w:t>rking properly and therefore it makes sense for this to be the first thi</w:t>
+            </w:r>
+            <w:r>
+              <w:rPr>
+                <w:color w:val="FF0000"/>
+              </w:rPr>
               <w:t>n</w:t>
             </w:r>
             <w:r>
+              <w:rPr>
+                <w:color w:val="FF0000"/>
+              </w:rPr>
               <w:t xml:space="preserve">g we would add. </w:t>
             </w:r>
           </w:p>
+          <w:p/>
           <w:p>
             <w:pPr>
               <w:rPr>
@@ -994,13 +1078,13 @@
         <w:tblLook w:val="04A0" w:firstRow="1" w:lastRow="0" w:firstColumn="1" w:lastColumn="0" w:noHBand="0" w:noVBand="1"/>
       </w:tblPr>
       <w:tblGrid>
-        <w:gridCol w:w="4505"/>
-        <w:gridCol w:w="4505"/>
+        <w:gridCol w:w="1519"/>
+        <w:gridCol w:w="7491"/>
       </w:tblGrid>
       <w:tr>
         <w:tc>
           <w:tcPr>
-            <w:tcW w:w="4508" w:type="dxa"/>
+            <w:tcW w:w="1696" w:type="dxa"/>
           </w:tcPr>
           <w:p>
             <w:r>
@@ -1010,19 +1094,48 @@
         </w:tc>
         <w:tc>
           <w:tcPr>
-            <w:tcW w:w="4508" w:type="dxa"/>
-          </w:tcPr>
-          <w:p>
-            <w:r>
-              <w:t>&lt;link to documentation&gt;</w:t>
-            </w:r>
-          </w:p>
-        </w:tc>
-      </w:tr>
-      <w:tr>
-        <w:tc>
-          <w:tcPr>
-            <w:tcW w:w="4508" w:type="dxa"/>
+            <w:tcW w:w="7314" w:type="dxa"/>
+          </w:tcPr>
+          <w:p>
+            <w:pPr>
+              <w:spacing w:after="0" w:line="240" w:lineRule="auto"/>
+              <w:rPr>
+                <w:rFonts w:cstheme="minorHAnsi"/>
+                <w:sz w:val="24"/>
+                <w:szCs w:val="24"/>
+              </w:rPr>
+            </w:pPr>
+            <w:hyperlink r:id="rId11" w:history="1">
+              <w:r>
+                <w:rPr>
+                  <w:rStyle w:val="Hyperlink"/>
+                  <w:rFonts w:cstheme="minorHAnsi"/>
+                  <w:color w:val="0366D6"/>
+                  <w:shd w:val="clear" w:color="auto" w:fill="FFFFFF"/>
+                </w:rPr>
+                <w:t>https://drive.google.com/drive/folders/0B2xSQfk5N_cjTHZQQ0UzNW0zWUU?ths=true</w:t>
+              </w:r>
+            </w:hyperlink>
+          </w:p>
+          <w:p>
+            <w:pPr>
+              <w:rPr>
+                <w:rFonts w:cstheme="minorHAnsi"/>
+              </w:rPr>
+            </w:pPr>
+            <w:r>
+              <w:rPr>
+                <w:rFonts w:cstheme="minorHAnsi"/>
+              </w:rPr>
+              <w:t xml:space="preserve"> </w:t>
+            </w:r>
+          </w:p>
+        </w:tc>
+      </w:tr>
+      <w:tr>
+        <w:tc>
+          <w:tcPr>
+            <w:tcW w:w="1696" w:type="dxa"/>
           </w:tcPr>
           <w:p>
             <w:r>
@@ -1032,33 +1145,65 @@
         </w:tc>
         <w:tc>
           <w:tcPr>
-            <w:tcW w:w="4508" w:type="dxa"/>
-          </w:tcPr>
-          <w:p>
-            <w:r>
-              <w:t>&lt;link to code repository&gt;</w:t>
-            </w:r>
-          </w:p>
-        </w:tc>
-      </w:tr>
-      <w:tr>
-        <w:tc>
-          <w:tcPr>
-            <w:tcW w:w="4508" w:type="dxa"/>
-          </w:tcPr>
-          <w:p>
-            <w:r>
-              <w:t>Other project management documents (e.g. Trello boards) are here.</w:t>
-            </w:r>
-          </w:p>
-        </w:tc>
-        <w:tc>
-          <w:tcPr>
-            <w:tcW w:w="4508" w:type="dxa"/>
-          </w:tcPr>
-          <w:p>
-            <w:r>
-              <w:t>&lt;link to any project management documentation&gt;</w:t>
+            <w:tcW w:w="7314" w:type="dxa"/>
+          </w:tcPr>
+          <w:p>
+            <w:hyperlink r:id="rId12" w:history="1">
+              <w:r>
+                <w:rPr>
+                  <w:rStyle w:val="Hyperlink"/>
+                </w:rPr>
+                <w:t>https://gith</w:t>
+              </w:r>
+              <w:r>
+                <w:rPr>
+                  <w:rStyle w:val="Hyperlink"/>
+                </w:rPr>
+                <w:t>u</w:t>
+              </w:r>
+              <w:r>
+                <w:rPr>
+                  <w:rStyle w:val="Hyperlink"/>
+                </w:rPr>
+                <w:t>b.com/T-cherry/AI-Resume</w:t>
+              </w:r>
+            </w:hyperlink>
+            <w:r>
+              <w:t xml:space="preserve"> </w:t>
+            </w:r>
+          </w:p>
+        </w:tc>
+      </w:tr>
+      <w:tr>
+        <w:tc>
+          <w:tcPr>
+            <w:tcW w:w="1696" w:type="dxa"/>
+          </w:tcPr>
+          <w:p>
+            <w:r>
+              <w:t xml:space="preserve">Other project management documents (e.g. Trello </w:t>
+            </w:r>
+            <w:r>
+              <w:lastRenderedPageBreak/>
+              <w:t>boards) are here.</w:t>
+            </w:r>
+          </w:p>
+        </w:tc>
+        <w:tc>
+          <w:tcPr>
+            <w:tcW w:w="7314" w:type="dxa"/>
+          </w:tcPr>
+          <w:p>
+            <w:hyperlink r:id="rId13" w:history="1">
+              <w:r>
+                <w:rPr>
+                  <w:rStyle w:val="Hyperlink"/>
+                </w:rPr>
+                <w:t>https://trello.com/b/v3jjfdoI/cs-group-project</w:t>
+              </w:r>
+            </w:hyperlink>
+            <w:r>
+              <w:t xml:space="preserve"> </w:t>
             </w:r>
           </w:p>
         </w:tc>
@@ -1076,8 +1221,8 @@
 </file>
 
 <file path=word/numbering.xml><?xml version="1.0" encoding="utf-8"?>
-<w:numbering xmlns:wpc="http://schemas.microsoft.com/office/word/2010/wordprocessingCanvas" xmlns:mo="http://schemas.microsoft.com/office/mac/office/2008/main" xmlns:mc="http://schemas.openxmlformats.org/markup-compatibility/2006" xmlns:mv="urn:schemas-microsoft-com:mac:vml" xmlns:o="urn:schemas-microsoft-com:office:office" xmlns:r="http://schemas.openxmlformats.org/officeDocument/2006/relationships" xmlns:m="http://schemas.openxmlformats.org/officeDocument/2006/math" xmlns:v="urn:schemas-microsoft-com:vml" xmlns:wp14="http://schemas.microsoft.com/office/word/2010/wordprocessingDrawing" xmlns:wp="http://schemas.openxmlformats.org/drawingml/2006/wordprocessingDrawing" xmlns:w10="urn:schemas-microsoft-com:office:word" xmlns:w="http://schemas.openxmlformats.org/wordprocessingml/2006/main" xmlns:w14="http://schemas.microsoft.com/office/word/2010/wordml" xmlns:w15="http://schemas.microsoft.com/office/word/2012/wordml" xmlns:wpg="http://schemas.microsoft.com/office/word/2010/wordprocessingGroup" xmlns:wpi="http://schemas.microsoft.com/office/word/2010/wordprocessingInk" xmlns:wne="http://schemas.microsoft.com/office/word/2006/wordml" xmlns:wps="http://schemas.microsoft.com/office/word/2010/wordprocessingShape" mc:Ignorable="w14 w15 wp14">
-  <w:abstractNum w:abstractNumId="0">
+<w:numbering xmlns:wpc="http://schemas.microsoft.com/office/word/2010/wordprocessingCanvas" xmlns:cx="http://schemas.microsoft.com/office/drawing/2014/chartex" xmlns:cx1="http://schemas.microsoft.com/office/drawing/2015/9/8/chartex" xmlns:cx2="http://schemas.microsoft.com/office/drawing/2015/10/21/chartex" xmlns:cx3="http://schemas.microsoft.com/office/drawing/2016/5/9/chartex" xmlns:cx4="http://schemas.microsoft.com/office/drawing/2016/5/10/chartex" xmlns:cx5="http://schemas.microsoft.com/office/drawing/2016/5/11/chartex" xmlns:cx6="http://schemas.microsoft.com/office/drawing/2016/5/12/chartex" xmlns:cx7="http://schemas.microsoft.com/office/drawing/2016/5/13/chartex" xmlns:cx8="http://schemas.microsoft.com/office/drawing/2016/5/14/chartex" xmlns:mc="http://schemas.openxmlformats.org/markup-compatibility/2006" xmlns:aink="http://schemas.microsoft.com/office/drawing/2016/ink" xmlns:am3d="http://schemas.microsoft.com/office/drawing/2017/model3d" xmlns:o="urn:schemas-microsoft-com:office:office" xmlns:r="http://schemas.openxmlformats.org/officeDocument/2006/relationships" xmlns:m="http://schemas.openxmlformats.org/officeDocument/2006/math" xmlns:v="urn:schemas-microsoft-com:vml" xmlns:wp14="http://schemas.microsoft.com/office/word/2010/wordprocessingDrawing" xmlns:wp="http://schemas.openxmlformats.org/drawingml/2006/wordprocessingDrawing" xmlns:w10="urn:schemas-microsoft-com:office:word" xmlns:w="http://schemas.openxmlformats.org/wordprocessingml/2006/main" xmlns:w14="http://schemas.microsoft.com/office/word/2010/wordml" xmlns:w15="http://schemas.microsoft.com/office/word/2012/wordml" xmlns:w16cid="http://schemas.microsoft.com/office/word/2016/wordml/cid" xmlns:w16se="http://schemas.microsoft.com/office/word/2015/wordml/symex" xmlns:wpg="http://schemas.microsoft.com/office/word/2010/wordprocessingGroup" xmlns:wpi="http://schemas.microsoft.com/office/word/2010/wordprocessingInk" xmlns:wne="http://schemas.microsoft.com/office/word/2006/wordml" xmlns:wps="http://schemas.microsoft.com/office/word/2010/wordprocessingShape" mc:Ignorable="w14 w15 w16se w16cid wp14">
+  <w:abstractNum w:abstractNumId="0" w15:restartNumberingAfterBreak="0">
     <w:nsid w:val="07625F0A"/>
     <w:multiLevelType w:val="hybridMultilevel"/>
     <w:tmpl w:val="9E547B1A"/>
@@ -1197,7 +1342,7 @@
 </file>
 
 <file path=word/styles.xml><?xml version="1.0" encoding="utf-8"?>
-<w:styles xmlns:mc="http://schemas.openxmlformats.org/markup-compatibility/2006" xmlns:r="http://schemas.openxmlformats.org/officeDocument/2006/relationships" xmlns:w="http://schemas.openxmlformats.org/wordprocessingml/2006/main" xmlns:w14="http://schemas.microsoft.com/office/word/2010/wordml" xmlns:w15="http://schemas.microsoft.com/office/word/2012/wordml" mc:Ignorable="w14 w15">
+<w:styles xmlns:mc="http://schemas.openxmlformats.org/markup-compatibility/2006" xmlns:r="http://schemas.openxmlformats.org/officeDocument/2006/relationships" xmlns:w="http://schemas.openxmlformats.org/wordprocessingml/2006/main" xmlns:w14="http://schemas.microsoft.com/office/word/2010/wordml" xmlns:w15="http://schemas.microsoft.com/office/word/2012/wordml" xmlns:w16cid="http://schemas.microsoft.com/office/word/2016/wordml/cid" xmlns:w16se="http://schemas.microsoft.com/office/word/2015/wordml/symex" mc:Ignorable="w14 w15 w16se w16cid">
   <w:docDefaults>
     <w:rPrDefault>
       <w:rPr>
@@ -1209,7 +1354,7 @@
     </w:rPrDefault>
     <w:pPrDefault/>
   </w:docDefaults>
-  <w:latentStyles w:defLockedState="0" w:defUIPriority="99" w:defSemiHidden="0" w:defUnhideWhenUsed="0" w:defQFormat="0" w:count="382">
+  <w:latentStyles w:defLockedState="0" w:defUIPriority="99" w:defSemiHidden="0" w:defUnhideWhenUsed="0" w:defQFormat="0" w:count="375">
     <w:lsdException w:name="Normal" w:uiPriority="0" w:qFormat="1"/>
     <w:lsdException w:name="heading 1" w:uiPriority="9" w:qFormat="1"/>
     <w:lsdException w:name="heading 2" w:semiHidden="1" w:uiPriority="9" w:unhideWhenUsed="1" w:qFormat="1"/>
@@ -1366,15 +1511,6 @@
     <w:lsdException w:name="Balloon Text" w:semiHidden="1" w:unhideWhenUsed="1"/>
     <w:lsdException w:name="Table Grid" w:uiPriority="59"/>
     <w:lsdException w:name="Table Theme" w:semiHidden="1" w:unhideWhenUsed="1"/>
-    <w:lsdException w:name="Note Level 1" w:semiHidden="1" w:unhideWhenUsed="1"/>
-    <w:lsdException w:name="Note Level 2" w:semiHidden="1" w:unhideWhenUsed="1"/>
-    <w:lsdException w:name="Note Level 3" w:semiHidden="1" w:unhideWhenUsed="1"/>
-    <w:lsdException w:name="Note Level 4" w:semiHidden="1" w:unhideWhenUsed="1"/>
-    <w:lsdException w:name="Note Level 5" w:semiHidden="1" w:unhideWhenUsed="1"/>
-    <w:lsdException w:name="Note Level 6" w:semiHidden="1" w:unhideWhenUsed="1"/>
-    <w:lsdException w:name="Note Level 7" w:semiHidden="1" w:unhideWhenUsed="1"/>
-    <w:lsdException w:name="Note Level 8" w:semiHidden="1" w:unhideWhenUsed="1"/>
-    <w:lsdException w:name="Note Level 9" w:semiHidden="1" w:unhideWhenUsed="1"/>
     <w:lsdException w:name="Placeholder Text" w:semiHidden="1"/>
     <w:lsdException w:name="No Spacing" w:uiPriority="1" w:qFormat="1"/>
     <w:lsdException w:name="Light Shading" w:uiPriority="60"/>
@@ -1677,7 +1813,6 @@
       <w:szCs w:val="22"/>
     </w:rPr>
     <w:tblPr>
-      <w:tblInd w:w="0" w:type="dxa"/>
       <w:tblBorders>
         <w:top w:val="single" w:sz="4" w:space="0" w:color="auto"/>
         <w:left w:val="single" w:sz="4" w:space="0" w:color="auto"/>
@@ -1686,12 +1821,6 @@
         <w:insideH w:val="single" w:sz="4" w:space="0" w:color="auto"/>
         <w:insideV w:val="single" w:sz="4" w:space="0" w:color="auto"/>
       </w:tblBorders>
-      <w:tblCellMar>
-        <w:top w:w="0" w:type="dxa"/>
-        <w:left w:w="108" w:type="dxa"/>
-        <w:bottom w:w="0" w:type="dxa"/>
-        <w:right w:w="108" w:type="dxa"/>
-      </w:tblCellMar>
     </w:tblPr>
   </w:style>
   <w:style w:type="character" w:styleId="Hyperlink">
@@ -1715,6 +1844,28 @@
       <w:ind w:left="720"/>
       <w:contextualSpacing/>
     </w:pPr>
+  </w:style>
+  <w:style w:type="character" w:styleId="UnresolvedMention">
+    <w:name w:val="Unresolved Mention"/>
+    <w:basedOn w:val="DefaultParagraphFont"/>
+    <w:uiPriority w:val="99"/>
+    <w:rsid w:val="00B71B8A"/>
+    <w:rPr>
+      <w:color w:val="808080"/>
+      <w:shd w:val="clear" w:color="auto" w:fill="E6E6E6"/>
+    </w:rPr>
+  </w:style>
+  <w:style w:type="character" w:styleId="FollowedHyperlink">
+    <w:name w:val="FollowedHyperlink"/>
+    <w:basedOn w:val="DefaultParagraphFont"/>
+    <w:uiPriority w:val="99"/>
+    <w:semiHidden/>
+    <w:unhideWhenUsed/>
+    <w:rsid w:val="00113C0A"/>
+    <w:rPr>
+      <w:color w:val="954F72" w:themeColor="followedHyperlink"/>
+      <w:u w:val="single"/>
+    </w:rPr>
   </w:style>
 </w:styles>
 </file>

</xml_diff>

<commit_message>
Updating Final report, changes made by Tom & Aleksandra
</commit_message>
<xml_diff>
--- a/Report/Final Report.docx
+++ b/Report/Final Report.docx
@@ -1,6 +1,6 @@
 
 <file path=word/document.xml><?xml version="1.0" encoding="utf-8"?>
-<w:document xmlns:wpc="http://schemas.microsoft.com/office/word/2010/wordprocessingCanvas" xmlns:cx="http://schemas.microsoft.com/office/drawing/2014/chartex" xmlns:cx1="http://schemas.microsoft.com/office/drawing/2015/9/8/chartex" xmlns:cx2="http://schemas.microsoft.com/office/drawing/2015/10/21/chartex" xmlns:cx3="http://schemas.microsoft.com/office/drawing/2016/5/9/chartex" xmlns:cx4="http://schemas.microsoft.com/office/drawing/2016/5/10/chartex" xmlns:cx5="http://schemas.microsoft.com/office/drawing/2016/5/11/chartex" xmlns:cx6="http://schemas.microsoft.com/office/drawing/2016/5/12/chartex" xmlns:cx7="http://schemas.microsoft.com/office/drawing/2016/5/13/chartex" xmlns:cx8="http://schemas.microsoft.com/office/drawing/2016/5/14/chartex" xmlns:mc="http://schemas.openxmlformats.org/markup-compatibility/2006" xmlns:aink="http://schemas.microsoft.com/office/drawing/2016/ink" xmlns:am3d="http://schemas.microsoft.com/office/drawing/2017/model3d" xmlns:o="urn:schemas-microsoft-com:office:office" xmlns:r="http://schemas.openxmlformats.org/officeDocument/2006/relationships" xmlns:m="http://schemas.openxmlformats.org/officeDocument/2006/math" xmlns:v="urn:schemas-microsoft-com:vml" xmlns:wp14="http://schemas.microsoft.com/office/word/2010/wordprocessingDrawing" xmlns:wp="http://schemas.openxmlformats.org/drawingml/2006/wordprocessingDrawing" xmlns:w10="urn:schemas-microsoft-com:office:word" xmlns:w="http://schemas.openxmlformats.org/wordprocessingml/2006/main" xmlns:w14="http://schemas.microsoft.com/office/word/2010/wordml" xmlns:w15="http://schemas.microsoft.com/office/word/2012/wordml" xmlns:w16cid="http://schemas.microsoft.com/office/word/2016/wordml/cid" xmlns:w16se="http://schemas.microsoft.com/office/word/2015/wordml/symex" xmlns:wpg="http://schemas.microsoft.com/office/word/2010/wordprocessingGroup" xmlns:wpi="http://schemas.microsoft.com/office/word/2010/wordprocessingInk" xmlns:wne="http://schemas.microsoft.com/office/word/2006/wordml" xmlns:wps="http://schemas.microsoft.com/office/word/2010/wordprocessingShape" mc:Ignorable="w14 w15 w16se w16cid wp14">
+<w:document xmlns:wpc="http://schemas.microsoft.com/office/word/2010/wordprocessingCanvas" xmlns:mo="http://schemas.microsoft.com/office/mac/office/2008/main" xmlns:mc="http://schemas.openxmlformats.org/markup-compatibility/2006" xmlns:mv="urn:schemas-microsoft-com:mac:vml" xmlns:o="urn:schemas-microsoft-com:office:office" xmlns:r="http://schemas.openxmlformats.org/officeDocument/2006/relationships" xmlns:m="http://schemas.openxmlformats.org/officeDocument/2006/math" xmlns:v="urn:schemas-microsoft-com:vml" xmlns:wp14="http://schemas.microsoft.com/office/word/2010/wordprocessingDrawing" xmlns:wp="http://schemas.openxmlformats.org/drawingml/2006/wordprocessingDrawing" xmlns:w10="urn:schemas-microsoft-com:office:word" xmlns:w="http://schemas.openxmlformats.org/wordprocessingml/2006/main" xmlns:w14="http://schemas.microsoft.com/office/word/2010/wordml" xmlns:w15="http://schemas.microsoft.com/office/word/2012/wordml" xmlns:wpg="http://schemas.microsoft.com/office/word/2010/wordprocessingGroup" xmlns:wpi="http://schemas.microsoft.com/office/word/2010/wordprocessingInk" xmlns:wne="http://schemas.microsoft.com/office/word/2006/wordml" xmlns:wps="http://schemas.microsoft.com/office/word/2010/wordprocessingShape" mc:Ignorable="w14 w15 wp14">
   <w:body>
     <w:tbl>
       <w:tblPr>
@@ -343,48 +343,32 @@
             <w:gridSpan w:val="2"/>
           </w:tcPr>
           <w:p>
-            <w:pPr>
-              <w:widowControl w:val="0"/>
-              <w:tabs>
-                <w:tab w:val="left" w:pos="543"/>
-              </w:tabs>
-              <w:autoSpaceDE w:val="0"/>
-              <w:autoSpaceDN w:val="0"/>
-              <w:adjustRightInd w:val="0"/>
-              <w:spacing w:after="0" w:line="240" w:lineRule="auto"/>
-              <w:rPr>
-                <w:rFonts w:ascii="Helvetica" w:hAnsi="Helvetica" w:cs="Helvetica"/>
-                <w:sz w:val="24"/>
-                <w:szCs w:val="24"/>
-              </w:rPr>
-            </w:pPr>
-            <w:r>
-              <w:rPr>
-                <w:rFonts w:ascii="Helvetica Neue" w:hAnsi="Helvetica Neue" w:cs="Helvetica Neue"/>
-                <w:color w:val="800080"/>
-                <w:sz w:val="26"/>
-                <w:szCs w:val="26"/>
-              </w:rPr>
-              <w:t xml:space="preserve">  Kanlin CHENG. Email: </w:t>
+            <w:r>
+              <w:t xml:space="preserve">  </w:t>
+            </w:r>
+            <w:proofErr w:type="spellStart"/>
+            <w:r>
+              <w:rPr>
+                <w:b/>
+              </w:rPr>
+              <w:t>Kanlin</w:t>
+            </w:r>
+            <w:proofErr w:type="spellEnd"/>
+            <w:r>
+              <w:rPr>
+                <w:b/>
+              </w:rPr>
+              <w:t xml:space="preserve"> CHENG.</w:t>
+            </w:r>
+            <w:r>
+              <w:t xml:space="preserve"> Email: </w:t>
             </w:r>
             <w:hyperlink r:id="rId5" w:history="1">
               <w:r>
-                <w:rPr>
-                  <w:rStyle w:val="Hyperlink"/>
-                  <w:rFonts w:ascii="Helvetica Neue" w:hAnsi="Helvetica Neue" w:cs="Helvetica Neue"/>
-                  <w:sz w:val="26"/>
-                  <w:szCs w:val="26"/>
-                </w:rPr>
                 <w:t>psykc4@nottingham.ac.uk</w:t>
               </w:r>
             </w:hyperlink>
             <w:r>
-              <w:rPr>
-                <w:rFonts w:ascii="Helvetica Neue" w:hAnsi="Helvetica Neue" w:cs="Helvetica Neue"/>
-                <w:color w:val="800080"/>
-                <w:sz w:val="26"/>
-                <w:szCs w:val="26"/>
-              </w:rPr>
               <w:t xml:space="preserve"> </w:t>
             </w:r>
           </w:p>
@@ -397,38 +381,17 @@
             <w:gridSpan w:val="2"/>
           </w:tcPr>
           <w:p>
-            <w:pPr>
-              <w:widowControl w:val="0"/>
-              <w:tabs>
-                <w:tab w:val="left" w:pos="543"/>
-              </w:tabs>
-              <w:autoSpaceDE w:val="0"/>
-              <w:autoSpaceDN w:val="0"/>
-              <w:adjustRightInd w:val="0"/>
-              <w:spacing w:after="0" w:line="240" w:lineRule="auto"/>
-              <w:rPr>
-                <w:rFonts w:ascii="Helvetica" w:hAnsi="Helvetica" w:cs="Helvetica"/>
-                <w:sz w:val="24"/>
-                <w:szCs w:val="24"/>
-              </w:rPr>
-            </w:pPr>
-            <w:r>
-              <w:rPr>
-                <w:rFonts w:ascii="Helvetica Neue" w:hAnsi="Helvetica Neue" w:cs="Helvetica Neue"/>
-                <w:color w:val="800080"/>
-                <w:sz w:val="26"/>
-                <w:szCs w:val="26"/>
-              </w:rPr>
-              <w:t xml:space="preserve">  Yi Luan. Email: </w:t>
+            <w:r>
+              <w:rPr>
+                <w:b/>
+              </w:rPr>
+              <w:t xml:space="preserve">  Yi Luan.</w:t>
+            </w:r>
+            <w:r>
+              <w:t xml:space="preserve"> Email: </w:t>
             </w:r>
             <w:hyperlink r:id="rId6" w:history="1">
               <w:r>
-                <w:rPr>
-                  <w:rStyle w:val="Hyperlink"/>
-                  <w:rFonts w:ascii="Helvetica Neue" w:hAnsi="Helvetica Neue" w:cs="Helvetica Neue"/>
-                  <w:sz w:val="26"/>
-                  <w:szCs w:val="26"/>
-                </w:rPr>
                 <w:t>psyyl8@nottingham.ac.uk</w:t>
               </w:r>
             </w:hyperlink>
@@ -442,38 +405,28 @@
             <w:gridSpan w:val="2"/>
           </w:tcPr>
           <w:p>
-            <w:pPr>
-              <w:widowControl w:val="0"/>
-              <w:tabs>
-                <w:tab w:val="left" w:pos="543"/>
-              </w:tabs>
-              <w:autoSpaceDE w:val="0"/>
-              <w:autoSpaceDN w:val="0"/>
-              <w:adjustRightInd w:val="0"/>
-              <w:spacing w:after="0" w:line="240" w:lineRule="auto"/>
-              <w:rPr>
-                <w:rFonts w:ascii="Helvetica" w:hAnsi="Helvetica" w:cs="Helvetica"/>
-                <w:sz w:val="24"/>
-                <w:szCs w:val="24"/>
-              </w:rPr>
-            </w:pPr>
-            <w:r>
-              <w:rPr>
-                <w:rFonts w:ascii="Helvetica Neue" w:hAnsi="Helvetica Neue" w:cs="Helvetica Neue"/>
-                <w:color w:val="800080"/>
-                <w:sz w:val="26"/>
-                <w:szCs w:val="26"/>
-              </w:rPr>
-              <w:t xml:space="preserve">  Aleksandra Kondracka. Email: </w:t>
+            <w:r>
+              <w:t xml:space="preserve">  </w:t>
+            </w:r>
+            <w:r>
+              <w:rPr>
+                <w:b/>
+              </w:rPr>
+              <w:t xml:space="preserve">Aleksandra </w:t>
+            </w:r>
+            <w:proofErr w:type="spellStart"/>
+            <w:r>
+              <w:rPr>
+                <w:b/>
+              </w:rPr>
+              <w:t>Kondracka</w:t>
+            </w:r>
+            <w:proofErr w:type="spellEnd"/>
+            <w:r>
+              <w:t xml:space="preserve">. Email: </w:t>
             </w:r>
             <w:hyperlink r:id="rId7" w:history="1">
               <w:r>
-                <w:rPr>
-                  <w:rStyle w:val="Hyperlink"/>
-                  <w:rFonts w:ascii="Helvetica Neue" w:hAnsi="Helvetica Neue" w:cs="Helvetica Neue"/>
-                  <w:sz w:val="26"/>
-                  <w:szCs w:val="26"/>
-                </w:rPr>
                 <w:t>psyak10@nottingham.ac.uk</w:t>
               </w:r>
             </w:hyperlink>
@@ -487,38 +440,20 @@
             <w:gridSpan w:val="2"/>
           </w:tcPr>
           <w:p>
-            <w:pPr>
-              <w:widowControl w:val="0"/>
-              <w:tabs>
-                <w:tab w:val="left" w:pos="543"/>
-              </w:tabs>
-              <w:autoSpaceDE w:val="0"/>
-              <w:autoSpaceDN w:val="0"/>
-              <w:adjustRightInd w:val="0"/>
-              <w:spacing w:after="0" w:line="240" w:lineRule="auto"/>
-              <w:rPr>
-                <w:rFonts w:ascii="Helvetica" w:hAnsi="Helvetica" w:cs="Helvetica"/>
-                <w:sz w:val="24"/>
-                <w:szCs w:val="24"/>
-              </w:rPr>
-            </w:pPr>
-            <w:r>
-              <w:rPr>
-                <w:rFonts w:ascii="Helvetica Neue" w:hAnsi="Helvetica Neue" w:cs="Helvetica Neue"/>
-                <w:color w:val="800080"/>
-                <w:sz w:val="26"/>
-                <w:szCs w:val="26"/>
-              </w:rPr>
-              <w:t xml:space="preserve">  Thomas Cherry. Email: </w:t>
+            <w:r>
+              <w:t xml:space="preserve">  </w:t>
+            </w:r>
+            <w:r>
+              <w:rPr>
+                <w:b/>
+              </w:rPr>
+              <w:t>Thomas Cherry</w:t>
+            </w:r>
+            <w:r>
+              <w:t xml:space="preserve">. Email: </w:t>
             </w:r>
             <w:hyperlink r:id="rId8" w:history="1">
               <w:r>
-                <w:rPr>
-                  <w:rStyle w:val="Hyperlink"/>
-                  <w:rFonts w:ascii="Helvetica Neue" w:hAnsi="Helvetica Neue" w:cs="Helvetica Neue"/>
-                  <w:sz w:val="26"/>
-                  <w:szCs w:val="26"/>
-                </w:rPr>
                 <w:t>psytc5@nottingham.ac.uk</w:t>
               </w:r>
             </w:hyperlink>
@@ -532,38 +467,20 @@
             <w:gridSpan w:val="2"/>
           </w:tcPr>
           <w:p>
-            <w:pPr>
-              <w:widowControl w:val="0"/>
-              <w:tabs>
-                <w:tab w:val="left" w:pos="543"/>
-              </w:tabs>
-              <w:autoSpaceDE w:val="0"/>
-              <w:autoSpaceDN w:val="0"/>
-              <w:adjustRightInd w:val="0"/>
-              <w:spacing w:after="0" w:line="240" w:lineRule="auto"/>
-              <w:rPr>
-                <w:rFonts w:ascii="Helvetica" w:hAnsi="Helvetica" w:cs="Helvetica"/>
-                <w:sz w:val="24"/>
-                <w:szCs w:val="24"/>
-              </w:rPr>
-            </w:pPr>
-            <w:r>
-              <w:rPr>
-                <w:rFonts w:ascii="Helvetica Neue" w:hAnsi="Helvetica Neue" w:cs="Helvetica Neue"/>
-                <w:color w:val="800080"/>
-                <w:sz w:val="26"/>
-                <w:szCs w:val="26"/>
-              </w:rPr>
-              <w:t xml:space="preserve">  James Steeper. Email: </w:t>
+            <w:r>
+              <w:t xml:space="preserve">  </w:t>
+            </w:r>
+            <w:r>
+              <w:rPr>
+                <w:b/>
+              </w:rPr>
+              <w:t>James Steeper.</w:t>
+            </w:r>
+            <w:r>
+              <w:t xml:space="preserve"> Email: </w:t>
             </w:r>
             <w:hyperlink r:id="rId9" w:history="1">
               <w:r>
-                <w:rPr>
-                  <w:rStyle w:val="Hyperlink"/>
-                  <w:rFonts w:ascii="Helvetica Neue" w:hAnsi="Helvetica Neue" w:cs="Helvetica Neue"/>
-                  <w:sz w:val="26"/>
-                  <w:szCs w:val="26"/>
-                </w:rPr>
                 <w:t>psyjs19@nottingham.ac.uk</w:t>
               </w:r>
             </w:hyperlink>
@@ -577,69 +494,49 @@
             <w:gridSpan w:val="2"/>
           </w:tcPr>
           <w:p>
-            <w:pPr>
-              <w:widowControl w:val="0"/>
-              <w:tabs>
-                <w:tab w:val="left" w:pos="543"/>
-              </w:tabs>
-              <w:autoSpaceDE w:val="0"/>
-              <w:autoSpaceDN w:val="0"/>
-              <w:adjustRightInd w:val="0"/>
-              <w:spacing w:after="0" w:line="240" w:lineRule="auto"/>
-              <w:rPr>
-                <w:rFonts w:ascii="Helvetica Neue" w:hAnsi="Helvetica Neue" w:cs="Helvetica Neue"/>
-                <w:color w:val="800080"/>
-                <w:sz w:val="26"/>
-                <w:szCs w:val="26"/>
-              </w:rPr>
-            </w:pPr>
-            <w:r>
-              <w:rPr>
-                <w:rFonts w:ascii="Helvetica Neue" w:hAnsi="Helvetica Neue" w:cs="Helvetica Neue"/>
-                <w:color w:val="800080"/>
-                <w:sz w:val="26"/>
-                <w:szCs w:val="26"/>
-              </w:rPr>
-              <w:t xml:space="preserve">  Xiaofei </w:t>
+            <w:r>
+              <w:rPr>
+                <w:b/>
+              </w:rPr>
+              <w:t xml:space="preserve">  </w:t>
             </w:r>
             <w:proofErr w:type="spellStart"/>
             <w:r>
               <w:rPr>
-                <w:rFonts w:ascii="Helvetica Neue" w:hAnsi="Helvetica Neue" w:cs="Helvetica Neue"/>
-                <w:color w:val="800080"/>
-                <w:sz w:val="26"/>
-                <w:szCs w:val="26"/>
+                <w:b/>
+              </w:rPr>
+              <w:t>Xiaofei</w:t>
+            </w:r>
+            <w:proofErr w:type="spellEnd"/>
+            <w:r>
+              <w:rPr>
+                <w:b/>
+              </w:rPr>
+              <w:t xml:space="preserve"> </w:t>
+            </w:r>
+            <w:proofErr w:type="spellStart"/>
+            <w:r>
+              <w:rPr>
+                <w:b/>
               </w:rPr>
               <w:t>Guo</w:t>
             </w:r>
             <w:proofErr w:type="spellEnd"/>
             <w:r>
-              <w:rPr>
-                <w:rFonts w:ascii="Helvetica Neue" w:hAnsi="Helvetica Neue" w:cs="Helvetica Neue"/>
-                <w:color w:val="800080"/>
-                <w:sz w:val="26"/>
-                <w:szCs w:val="26"/>
-              </w:rPr>
               <w:t xml:space="preserve">. Email: </w:t>
             </w:r>
             <w:hyperlink r:id="rId10" w:history="1">
               <w:r>
-                <w:rPr>
-                  <w:rStyle w:val="Hyperlink"/>
-                  <w:rFonts w:ascii="Helvetica Neue" w:hAnsi="Helvetica Neue" w:cs="Helvetica Neue"/>
-                  <w:sz w:val="26"/>
-                  <w:szCs w:val="26"/>
-                </w:rPr>
-                <w:t>psyxg1@nottingham.ac.uk</w:t>
+                <w:t>ps</w:t>
+              </w:r>
+              <w:r>
+                <w:t>y</w:t>
+              </w:r>
+              <w:r>
+                <w:t>xg1@nottingham.ac.uk</w:t>
               </w:r>
             </w:hyperlink>
             <w:r>
-              <w:rPr>
-                <w:rFonts w:ascii="Helvetica Neue" w:hAnsi="Helvetica Neue" w:cs="Helvetica Neue"/>
-                <w:color w:val="800080"/>
-                <w:sz w:val="26"/>
-                <w:szCs w:val="26"/>
-              </w:rPr>
               <w:t xml:space="preserve"> </w:t>
             </w:r>
           </w:p>
@@ -680,7 +577,15 @@
             <w:gridSpan w:val="2"/>
           </w:tcPr>
           <w:p>
-            <w:r>
+            <w:pPr>
+              <w:rPr>
+                <w:i/>
+              </w:rPr>
+            </w:pPr>
+            <w:r>
+              <w:rPr>
+                <w:i/>
+              </w:rPr>
               <w:t>&lt;Fill in here the tender as you understood it. Changes to the initial specification and when and how they were introduced. If you have been following an agile methodology these changes may have occurred throughout the project as requested by the sponsor/supervisor&gt;</w:t>
             </w:r>
           </w:p>
@@ -709,11 +614,11 @@
               <w:t>analyse</w:t>
             </w:r>
             <w:r>
-              <w:t xml:space="preserve"> any CV given to it would take considerable more time than we had and agreed that, although admiring our enthusiasm, he was expecting a system to demo that this could be done. This meant he wanted us to base a mock system on one CV and make the system appear to be analyse the CV but instead we could pre-program the backend as to already have the </w:t>
+              <w:t xml:space="preserve"> any CV given to it would take considerable more time than we had and agreed </w:t>
             </w:r>
             <w:r>
               <w:lastRenderedPageBreak/>
-              <w:t>information</w:t>
+              <w:t>that, although admiring our enthusiasm, he was expecting a system to demo that this could be done. This meant he wanted us to base a mock system on one CV and make the system appear to be analyse the CV but instead we could pre-program the backend as to already have the information</w:t>
             </w:r>
             <w:r>
               <w:t xml:space="preserve"> already</w:t>
@@ -869,37 +774,21 @@
             <w:gridSpan w:val="2"/>
           </w:tcPr>
           <w:p>
-            <w:r>
-              <w:t>&lt;</w:t>
-            </w:r>
-            <w:r>
-              <w:t>Summarise her</w:t>
-            </w:r>
-            <w:r>
-              <w:t>e</w:t>
-            </w:r>
-            <w:r>
-              <w:t xml:space="preserve"> the exten</w:t>
-            </w:r>
-            <w:r>
-              <w:t>t to which you have achieved in your deliverable the objectives outlined above. Wherever objectives have not been achieved outline the extent to which you have not achieved the objectives and the reasons for it. Also give information on future plans for your project&gt;</w:t>
-            </w:r>
-          </w:p>
-          <w:p>
-            <w:r>
-              <w:t>We believe that we have been able to achieve most of the requirements within our deliverable. We have a website which has a chat window for the user to interact with our avatar/ system via text</w:t>
-            </w:r>
-            <w:r>
-              <w:t xml:space="preserve"> and speech</w:t>
-            </w:r>
-            <w:r>
-              <w:t xml:space="preserve"> input and output. </w:t>
-            </w:r>
-            <w:r>
-              <w:t xml:space="preserve">In the end, we managed to get the speech to text function also working, which works well with most microphones. </w:t>
-            </w:r>
-            <w:r>
-              <w:t xml:space="preserve">Using this, users are able to find all details within our mock CV, therefore demonstrating how this would work when analysing any CVs. We have aimed to make this a easy process by using the option to write full responses or by using numbered lists when giving the users options, this allows for a quicker understand of how to use the chat system. </w:t>
+            <w:pPr>
+              <w:rPr>
+                <w:i/>
+              </w:rPr>
+            </w:pPr>
+            <w:r>
+              <w:rPr>
+                <w:i/>
+              </w:rPr>
+              <w:t>&lt;Summarise here the extent to which you have achieved in your deliverable the objectives outlined above. Wherever objectives have not been achieved outline the extent to which you have not achieved the objectives and the reasons for it. Also give information on future plans for your project&gt;</w:t>
+            </w:r>
+          </w:p>
+          <w:p>
+            <w:r>
+              <w:t xml:space="preserve">We believe that we have been able to achieve most of the requirements within our deliverable. We have a website which has a chat window for the user to interact with our avatar/ system via text and speech input and output. Even though we were told that it would not be realistic to have speech to text used within out project, we still managed to integrate it and get it to work well with most types of microphones. Using this, users are able to find all details within our mock CV, therefore demonstrating how this would work when analysing any CVs. We have aimed to make this an easy process by using the option to write full responses or by using numbered lists when giving the users options, this allows for a quicker understanding of how to use the chat system. </w:t>
             </w:r>
           </w:p>
           <w:p>
@@ -907,15 +796,86 @@
               <w:t xml:space="preserve">As we are basing our application on demonstrating one </w:t>
             </w:r>
             <w:r>
-              <w:t xml:space="preserve">CV, we have chosen an avatar to represent this person and therefore have not provided the ability to choose between avatars. However, we have created 3 different styles of avatar that we could have picked showing that if we were doing this application for users to pick that they would have the choice between </w:t>
+              <w:t xml:space="preserve">CV, we have chosen an avatar to represent this person and therefore have not provided the ability to choose between avatars. </w:t>
+            </w:r>
+            <w:r>
+              <w:lastRenderedPageBreak/>
+              <w:t>However, we have created 2</w:t>
+            </w:r>
+            <w:r>
+              <w:t xml:space="preserve"> different styles of avatar</w:t>
+            </w:r>
+            <w:r>
+              <w:t xml:space="preserve"> and two backgrounds</w:t>
+            </w:r>
+            <w:r>
+              <w:t xml:space="preserve"> that we could have picked</w:t>
+            </w:r>
+            <w:r>
+              <w:t>. S</w:t>
+            </w:r>
+            <w:r>
+              <w:t xml:space="preserve">howing that if we </w:t>
+            </w:r>
+            <w:r>
+              <w:t>had</w:t>
+            </w:r>
+            <w:r>
+              <w:t xml:space="preserve"> </w:t>
+            </w:r>
+            <w:r>
+              <w:t>allowed users to choose style in</w:t>
+            </w:r>
+            <w:r>
+              <w:t xml:space="preserve"> this application that they would have the choice between </w:t>
             </w:r>
             <w:r>
               <w:t xml:space="preserve">avatar styles. </w:t>
             </w:r>
-          </w:p>
-          <w:p>
-            <w:r>
-              <w:lastRenderedPageBreak/>
+            <w:r>
+              <w:t xml:space="preserve">We feel that this as well as the choice of background would allow users to display personality. </w:t>
+            </w:r>
+          </w:p>
+          <w:p>
+            <w:r>
+              <w:t xml:space="preserve">Originally we had planned to design </w:t>
+            </w:r>
+            <w:r>
+              <w:t>3</w:t>
+            </w:r>
+            <w:r>
+              <w:t xml:space="preserve"> interactive avatars for the user to </w:t>
+            </w:r>
+            <w:r>
+              <w:t>choose</w:t>
+            </w:r>
+            <w:r>
+              <w:t xml:space="preserve"> from. However, due to the time constraint and encountering </w:t>
+            </w:r>
+            <w:r>
+              <w:t xml:space="preserve">issues with </w:t>
+            </w:r>
+            <w:r>
+              <w:t xml:space="preserve">the text to speech </w:t>
+            </w:r>
+            <w:r>
+              <w:t>functionality</w:t>
+            </w:r>
+            <w:r>
+              <w:t xml:space="preserve"> our application contains 1 interactive avatar </w:t>
+            </w:r>
+            <w:r>
+              <w:t>and another avata</w:t>
+            </w:r>
+            <w:r>
+              <w:t xml:space="preserve">r which does not yet have animation applied. </w:t>
+            </w:r>
+            <w:r>
+              <w:t xml:space="preserve">This would be something we would work on in the future if continuing the project. </w:t>
+            </w:r>
+          </w:p>
+          <w:p>
+            <w:r>
               <w:t xml:space="preserve">We have </w:t>
             </w:r>
             <w:r>
@@ -937,12 +897,30 @@
           </w:p>
           <w:p>
             <w:r>
-              <w:t xml:space="preserve">If given more time on this project we would have considered making it in such a way where it can analyse any CV rather than just one. This would take a lot more thought as well as work since the code and project would be extremely complicated and would take a lot more time and effort. </w:t>
-            </w:r>
-          </w:p>
-          <w:p>
-            <w:r>
-              <w:t xml:space="preserve">Another thing that we would have differently is actually provide a customisable avatar, in which you could customise facial as well as body features and clothing. Since this would take up a lot more time that we didn’t have in this instance, we could only provide 3 designs of avatars, in which the user picks whoever one they wish to have represent them. </w:t>
+              <w:t>If given more time with this project</w:t>
+            </w:r>
+            <w:r>
+              <w:t>,</w:t>
+            </w:r>
+            <w:r>
+              <w:t xml:space="preserve"> we would have looked at making this AI resume work for all resumes that were uploaded. Since </w:t>
+            </w:r>
+            <w:r>
+              <w:t xml:space="preserve">we were advised </w:t>
+            </w:r>
+            <w:r>
+              <w:t xml:space="preserve">this would take a lot more time (more than a year) and a lot more work, it was not realistic for us to get </w:t>
+            </w:r>
+            <w:r>
+              <w:t xml:space="preserve">or application </w:t>
+            </w:r>
+            <w:r>
+              <w:t>to work with all types of resume. However, we would definitely be up for the challenge of making this in a way in which it is able to analyse any given resume.</w:t>
+            </w:r>
+          </w:p>
+          <w:p>
+            <w:r>
+              <w:t>Another thing that we would definitely do is have a choice of avatars for the user to pick from. Since we were only analysing one resume in this project, it was reasonable to have 1 avatar design representing that person with a selection of backgrounds. On the other hand, if we had the time we would have a selection of avatars, in which you can adjust certain features, such as: Eyes, mouth, body, nose &amp; clothing. This feature would make the avatar representing the resume candidate more personal, since they would choose features that represent them.</w:t>
             </w:r>
           </w:p>
           <w:p/>
@@ -981,15 +959,7 @@
               <w:rPr>
                 <w:color w:val="FF0000"/>
               </w:rPr>
-              <w:t>This requirement was taken out due to the having errors and that our sponsor advised it may take additional time to get wo</w:t>
-            </w:r>
-            <w:bookmarkStart w:id="0" w:name="_GoBack"/>
-            <w:bookmarkEnd w:id="0"/>
-            <w:r>
-              <w:rPr>
-                <w:color w:val="FF0000"/>
-              </w:rPr>
-              <w:t>rking properly and therefore it makes sense for this to be the first thi</w:t>
+              <w:t>This requirement was taken out due to the having errors and that our sponsor advised it may take additional time to get working properly and therefore it makes sense for this to be the first thi</w:t>
             </w:r>
             <w:r>
               <w:rPr>
@@ -1078,23 +1048,35 @@
         <w:tblLook w:val="04A0" w:firstRow="1" w:lastRow="0" w:firstColumn="1" w:lastColumn="0" w:noHBand="0" w:noVBand="1"/>
       </w:tblPr>
       <w:tblGrid>
-        <w:gridCol w:w="1519"/>
-        <w:gridCol w:w="7491"/>
+        <w:gridCol w:w="1284"/>
+        <w:gridCol w:w="7726"/>
       </w:tblGrid>
       <w:tr>
         <w:tc>
           <w:tcPr>
-            <w:tcW w:w="1696" w:type="dxa"/>
-          </w:tcPr>
-          <w:p>
-            <w:r>
-              <w:t>Documentation of the project is here.</w:t>
-            </w:r>
-          </w:p>
-        </w:tc>
-        <w:tc>
-          <w:tcPr>
-            <w:tcW w:w="7314" w:type="dxa"/>
+            <w:tcW w:w="1519" w:type="dxa"/>
+          </w:tcPr>
+          <w:p>
+            <w:proofErr w:type="spellStart"/>
+            <w:r>
+              <w:lastRenderedPageBreak/>
+              <w:t>Documenta</w:t>
+            </w:r>
+            <w:r>
+              <w:t>-</w:t>
+            </w:r>
+            <w:r>
+              <w:t>tion</w:t>
+            </w:r>
+            <w:proofErr w:type="spellEnd"/>
+            <w:r>
+              <w:t xml:space="preserve"> of the project is here.</w:t>
+            </w:r>
+          </w:p>
+        </w:tc>
+        <w:tc>
+          <w:tcPr>
+            <w:tcW w:w="7491" w:type="dxa"/>
           </w:tcPr>
           <w:p>
             <w:pPr>
@@ -1135,7 +1117,7 @@
       <w:tr>
         <w:tc>
           <w:tcPr>
-            <w:tcW w:w="1696" w:type="dxa"/>
+            <w:tcW w:w="1519" w:type="dxa"/>
           </w:tcPr>
           <w:p>
             <w:r>
@@ -1145,7 +1127,7 @@
         </w:tc>
         <w:tc>
           <w:tcPr>
-            <w:tcW w:w="7314" w:type="dxa"/>
+            <w:tcW w:w="7491" w:type="dxa"/>
           </w:tcPr>
           <w:p>
             <w:hyperlink r:id="rId12" w:history="1">
@@ -1153,19 +1135,7 @@
                 <w:rPr>
                   <w:rStyle w:val="Hyperlink"/>
                 </w:rPr>
-                <w:t>https://gith</w:t>
-              </w:r>
-              <w:r>
-                <w:rPr>
-                  <w:rStyle w:val="Hyperlink"/>
-                </w:rPr>
-                <w:t>u</w:t>
-              </w:r>
-              <w:r>
-                <w:rPr>
-                  <w:rStyle w:val="Hyperlink"/>
-                </w:rPr>
-                <w:t>b.com/T-cherry/AI-Resume</w:t>
+                <w:t>https://github.com/T-cherry/AI-Resume</w:t>
               </w:r>
             </w:hyperlink>
             <w:r>
@@ -1175,23 +1145,33 @@
         </w:tc>
       </w:tr>
       <w:tr>
-        <w:tc>
-          <w:tcPr>
-            <w:tcW w:w="1696" w:type="dxa"/>
-          </w:tcPr>
-          <w:p>
-            <w:r>
-              <w:t xml:space="preserve">Other project management documents (e.g. Trello </w:t>
-            </w:r>
-            <w:r>
-              <w:lastRenderedPageBreak/>
-              <w:t>boards) are here.</w:t>
-            </w:r>
-          </w:p>
-        </w:tc>
-        <w:tc>
-          <w:tcPr>
-            <w:tcW w:w="7314" w:type="dxa"/>
+        <w:trPr>
+          <w:trHeight w:val="2420"/>
+        </w:trPr>
+        <w:tc>
+          <w:tcPr>
+            <w:tcW w:w="1519" w:type="dxa"/>
+          </w:tcPr>
+          <w:p>
+            <w:r>
+              <w:t>Other project manage</w:t>
+            </w:r>
+            <w:r>
+              <w:t>-</w:t>
+            </w:r>
+            <w:proofErr w:type="spellStart"/>
+            <w:r>
+              <w:t>ment</w:t>
+            </w:r>
+            <w:proofErr w:type="spellEnd"/>
+            <w:r>
+              <w:t xml:space="preserve"> documents (e.g. Trello boards) are here.</w:t>
+            </w:r>
+          </w:p>
+        </w:tc>
+        <w:tc>
+          <w:tcPr>
+            <w:tcW w:w="7491" w:type="dxa"/>
           </w:tcPr>
           <w:p>
             <w:hyperlink r:id="rId13" w:history="1">
@@ -1209,7 +1189,10 @@
         </w:tc>
       </w:tr>
     </w:tbl>
-    <w:p/>
+    <w:p>
+      <w:bookmarkStart w:id="0" w:name="_GoBack"/>
+      <w:bookmarkEnd w:id="0"/>
+    </w:p>
     <w:sectPr>
       <w:pgSz w:w="11900" w:h="16840"/>
       <w:pgMar w:top="1440" w:right="1440" w:bottom="1440" w:left="1440" w:header="720" w:footer="720" w:gutter="0"/>
@@ -1221,8 +1204,8 @@
 </file>
 
 <file path=word/numbering.xml><?xml version="1.0" encoding="utf-8"?>
-<w:numbering xmlns:wpc="http://schemas.microsoft.com/office/word/2010/wordprocessingCanvas" xmlns:cx="http://schemas.microsoft.com/office/drawing/2014/chartex" xmlns:cx1="http://schemas.microsoft.com/office/drawing/2015/9/8/chartex" xmlns:cx2="http://schemas.microsoft.com/office/drawing/2015/10/21/chartex" xmlns:cx3="http://schemas.microsoft.com/office/drawing/2016/5/9/chartex" xmlns:cx4="http://schemas.microsoft.com/office/drawing/2016/5/10/chartex" xmlns:cx5="http://schemas.microsoft.com/office/drawing/2016/5/11/chartex" xmlns:cx6="http://schemas.microsoft.com/office/drawing/2016/5/12/chartex" xmlns:cx7="http://schemas.microsoft.com/office/drawing/2016/5/13/chartex" xmlns:cx8="http://schemas.microsoft.com/office/drawing/2016/5/14/chartex" xmlns:mc="http://schemas.openxmlformats.org/markup-compatibility/2006" xmlns:aink="http://schemas.microsoft.com/office/drawing/2016/ink" xmlns:am3d="http://schemas.microsoft.com/office/drawing/2017/model3d" xmlns:o="urn:schemas-microsoft-com:office:office" xmlns:r="http://schemas.openxmlformats.org/officeDocument/2006/relationships" xmlns:m="http://schemas.openxmlformats.org/officeDocument/2006/math" xmlns:v="urn:schemas-microsoft-com:vml" xmlns:wp14="http://schemas.microsoft.com/office/word/2010/wordprocessingDrawing" xmlns:wp="http://schemas.openxmlformats.org/drawingml/2006/wordprocessingDrawing" xmlns:w10="urn:schemas-microsoft-com:office:word" xmlns:w="http://schemas.openxmlformats.org/wordprocessingml/2006/main" xmlns:w14="http://schemas.microsoft.com/office/word/2010/wordml" xmlns:w15="http://schemas.microsoft.com/office/word/2012/wordml" xmlns:w16cid="http://schemas.microsoft.com/office/word/2016/wordml/cid" xmlns:w16se="http://schemas.microsoft.com/office/word/2015/wordml/symex" xmlns:wpg="http://schemas.microsoft.com/office/word/2010/wordprocessingGroup" xmlns:wpi="http://schemas.microsoft.com/office/word/2010/wordprocessingInk" xmlns:wne="http://schemas.microsoft.com/office/word/2006/wordml" xmlns:wps="http://schemas.microsoft.com/office/word/2010/wordprocessingShape" mc:Ignorable="w14 w15 w16se w16cid wp14">
-  <w:abstractNum w:abstractNumId="0" w15:restartNumberingAfterBreak="0">
+<w:numbering xmlns:wpc="http://schemas.microsoft.com/office/word/2010/wordprocessingCanvas" xmlns:mo="http://schemas.microsoft.com/office/mac/office/2008/main" xmlns:mc="http://schemas.openxmlformats.org/markup-compatibility/2006" xmlns:mv="urn:schemas-microsoft-com:mac:vml" xmlns:o="urn:schemas-microsoft-com:office:office" xmlns:r="http://schemas.openxmlformats.org/officeDocument/2006/relationships" xmlns:m="http://schemas.openxmlformats.org/officeDocument/2006/math" xmlns:v="urn:schemas-microsoft-com:vml" xmlns:wp14="http://schemas.microsoft.com/office/word/2010/wordprocessingDrawing" xmlns:wp="http://schemas.openxmlformats.org/drawingml/2006/wordprocessingDrawing" xmlns:w10="urn:schemas-microsoft-com:office:word" xmlns:w="http://schemas.openxmlformats.org/wordprocessingml/2006/main" xmlns:w14="http://schemas.microsoft.com/office/word/2010/wordml" xmlns:w15="http://schemas.microsoft.com/office/word/2012/wordml" xmlns:wpg="http://schemas.microsoft.com/office/word/2010/wordprocessingGroup" xmlns:wpi="http://schemas.microsoft.com/office/word/2010/wordprocessingInk" xmlns:wne="http://schemas.microsoft.com/office/word/2006/wordml" xmlns:wps="http://schemas.microsoft.com/office/word/2010/wordprocessingShape" mc:Ignorable="w14 w15 wp14">
+  <w:abstractNum w:abstractNumId="0">
     <w:nsid w:val="07625F0A"/>
     <w:multiLevelType w:val="hybridMultilevel"/>
     <w:tmpl w:val="9E547B1A"/>
@@ -1342,7 +1325,7 @@
 </file>
 
 <file path=word/styles.xml><?xml version="1.0" encoding="utf-8"?>
-<w:styles xmlns:mc="http://schemas.openxmlformats.org/markup-compatibility/2006" xmlns:r="http://schemas.openxmlformats.org/officeDocument/2006/relationships" xmlns:w="http://schemas.openxmlformats.org/wordprocessingml/2006/main" xmlns:w14="http://schemas.microsoft.com/office/word/2010/wordml" xmlns:w15="http://schemas.microsoft.com/office/word/2012/wordml" xmlns:w16cid="http://schemas.microsoft.com/office/word/2016/wordml/cid" xmlns:w16se="http://schemas.microsoft.com/office/word/2015/wordml/symex" mc:Ignorable="w14 w15 w16se w16cid">
+<w:styles xmlns:mc="http://schemas.openxmlformats.org/markup-compatibility/2006" xmlns:r="http://schemas.openxmlformats.org/officeDocument/2006/relationships" xmlns:w="http://schemas.openxmlformats.org/wordprocessingml/2006/main" xmlns:w14="http://schemas.microsoft.com/office/word/2010/wordml" xmlns:w15="http://schemas.microsoft.com/office/word/2012/wordml" mc:Ignorable="w14 w15">
   <w:docDefaults>
     <w:rPrDefault>
       <w:rPr>
@@ -1354,7 +1337,7 @@
     </w:rPrDefault>
     <w:pPrDefault/>
   </w:docDefaults>
-  <w:latentStyles w:defLockedState="0" w:defUIPriority="99" w:defSemiHidden="0" w:defUnhideWhenUsed="0" w:defQFormat="0" w:count="375">
+  <w:latentStyles w:defLockedState="0" w:defUIPriority="99" w:defSemiHidden="0" w:defUnhideWhenUsed="0" w:defQFormat="0" w:count="382">
     <w:lsdException w:name="Normal" w:uiPriority="0" w:qFormat="1"/>
     <w:lsdException w:name="heading 1" w:uiPriority="9" w:qFormat="1"/>
     <w:lsdException w:name="heading 2" w:semiHidden="1" w:uiPriority="9" w:unhideWhenUsed="1" w:qFormat="1"/>
@@ -1813,6 +1796,7 @@
       <w:szCs w:val="22"/>
     </w:rPr>
     <w:tblPr>
+      <w:tblInd w:w="0" w:type="dxa"/>
       <w:tblBorders>
         <w:top w:val="single" w:sz="4" w:space="0" w:color="auto"/>
         <w:left w:val="single" w:sz="4" w:space="0" w:color="auto"/>
@@ -1821,6 +1805,12 @@
         <w:insideH w:val="single" w:sz="4" w:space="0" w:color="auto"/>
         <w:insideV w:val="single" w:sz="4" w:space="0" w:color="auto"/>
       </w:tblBorders>
+      <w:tblCellMar>
+        <w:top w:w="0" w:type="dxa"/>
+        <w:left w:w="108" w:type="dxa"/>
+        <w:bottom w:w="0" w:type="dxa"/>
+        <w:right w:w="108" w:type="dxa"/>
+      </w:tblCellMar>
     </w:tblPr>
   </w:style>
   <w:style w:type="character" w:styleId="Hyperlink">
@@ -1845,7 +1835,7 @@
       <w:contextualSpacing/>
     </w:pPr>
   </w:style>
-  <w:style w:type="character" w:styleId="UnresolvedMention">
+  <w:style w:type="character" w:customStyle="1" w:styleId="UnresolvedMention">
     <w:name w:val="Unresolved Mention"/>
     <w:basedOn w:val="DefaultParagraphFont"/>
     <w:uiPriority w:val="99"/>

</xml_diff>

<commit_message>
Adding to final report
</commit_message>
<xml_diff>
--- a/Report/Final Report.docx
+++ b/Report/Final Report.docx
@@ -76,7 +76,20 @@
           <w:tcPr>
             <w:tcW w:w="4902" w:type="dxa"/>
           </w:tcPr>
-          <w:p/>
+          <w:p>
+            <w:r>
+              <w:t>Wednesday 25</w:t>
+            </w:r>
+            <w:r>
+              <w:rPr>
+                <w:vertAlign w:val="superscript"/>
+              </w:rPr>
+              <w:t>th</w:t>
+            </w:r>
+            <w:r>
+              <w:t xml:space="preserve"> April 2018</w:t>
+            </w:r>
+          </w:p>
         </w:tc>
       </w:tr>
       <w:tr>
@@ -102,7 +115,20 @@
           <w:tcPr>
             <w:tcW w:w="4902" w:type="dxa"/>
           </w:tcPr>
-          <w:p/>
+          <w:p>
+            <w:r>
+              <w:t>Wednesday 25</w:t>
+            </w:r>
+            <w:r>
+              <w:rPr>
+                <w:vertAlign w:val="superscript"/>
+              </w:rPr>
+              <w:t>th</w:t>
+            </w:r>
+            <w:r>
+              <w:t xml:space="preserve"> April 2018</w:t>
+            </w:r>
+          </w:p>
         </w:tc>
       </w:tr>
       <w:tr>
@@ -132,6 +158,8 @@
             <w:r>
               <w:t xml:space="preserve">AI – Resume </w:t>
             </w:r>
+            <w:bookmarkStart w:id="0" w:name="_GoBack"/>
+            <w:bookmarkEnd w:id="0"/>
           </w:p>
         </w:tc>
       </w:tr>
@@ -232,12 +260,6 @@
           </w:tcPr>
           <w:p>
             <w:r>
-              <w:rPr>
-                <w:rFonts w:ascii="Helvetica Neue" w:hAnsi="Helvetica Neue" w:cs="Helvetica Neue"/>
-                <w:color w:val="800080"/>
-                <w:sz w:val="26"/>
-                <w:szCs w:val="26"/>
-              </w:rPr>
               <w:t>jon_mcnam@uk.ibm.com</w:t>
             </w:r>
           </w:p>
@@ -268,10 +290,7 @@
           </w:tcPr>
           <w:p>
             <w:r>
-              <w:t>Gail H</w:t>
-            </w:r>
-            <w:r>
-              <w:t>opkins</w:t>
+              <w:t>Gail Hopkins</w:t>
             </w:r>
           </w:p>
         </w:tc>
@@ -301,12 +320,6 @@
           </w:tcPr>
           <w:p>
             <w:r>
-              <w:rPr>
-                <w:rFonts w:ascii="Helvetica Neue" w:hAnsi="Helvetica Neue" w:cs="Helvetica Neue"/>
-                <w:color w:val="800080"/>
-                <w:sz w:val="26"/>
-                <w:szCs w:val="26"/>
-              </w:rPr>
               <w:t>gail.hopkins@nottingham.ac.uk</w:t>
             </w:r>
           </w:p>
@@ -591,43 +604,16 @@
           </w:p>
           <w:p>
             <w:r>
-              <w:t xml:space="preserve">The original tender required us to create a service which would allow users to get an understanding of a CV from a job applicant without having to actually read the CV. This would be through the interaction with an avatar via text input as well as speech. This avatar was to be embedded within an electronic application and the speech dialog along with other elements would be built up using Watson dialog service on Watson Bluemix (now known as IBM Cloud). Our original understanding was it should be able to process any CV it was given and then be able to provide output based on the CV chosen. Other </w:t>
-            </w:r>
-            <w:r>
-              <w:t xml:space="preserve">requirements were; that the avatar should have a selection of meaningful backgrounds to allow demonstration of personality, that the owner of the CV should be sent an email </w:t>
-            </w:r>
-            <w:r>
-              <w:t xml:space="preserve">when their CV is read, and also that the system should be able to provide a personality profile using the Watson personality insights service. </w:t>
-            </w:r>
-          </w:p>
-          <w:p>
-            <w:r>
-              <w:t>Throughout the course of the project there were a few changes made to the requirements both due to agreements and conversations with our sponsor and also due to technical difficulties we faced. The first change was very early on as we had our first few meeting with our sponsor w</w:t>
-            </w:r>
-            <w:r>
-              <w:t>e talked more about the actual</w:t>
-            </w:r>
-            <w:r>
-              <w:t xml:space="preserve"> functionality and what he was expecting. He admitted that creating a system to </w:t>
-            </w:r>
-            <w:r>
-              <w:t>analyse</w:t>
-            </w:r>
-            <w:r>
-              <w:t xml:space="preserve"> any CV given to it would take considerable more time than we had and agreed </w:t>
+              <w:t xml:space="preserve">The original tender required us to create a service which would allow users to get an understanding of a CV from a job applicant without having to actually read the CV. This would be through the interaction with an avatar via text input as well as speech. This avatar was to be embedded within an electronic application and the speech dialog along with other elements would be built up using Watson dialog service on Watson Bluemix (now known as IBM Cloud). Our original understanding was it should be able to process any CV it was given and then be able to provide output based on the CV chosen. Other requirements were; that the avatar should have a selection of meaningful backgrounds to allow demonstration of personality, that the owner of the CV should be sent an email when their CV is read, and also that the system should be able to provide a personality profile using the Watson personality insights service. </w:t>
+            </w:r>
+          </w:p>
+          <w:p>
+            <w:r>
+              <w:t xml:space="preserve">Throughout the course of the project there were a few changes made to the requirements both due to agreements and conversations with our sponsor and also due to technical difficulties we faced. The first change was very early on as we had our first few meeting with our sponsor we talked more about the actual functionality and what he was expecting. He admitted that creating a system to analyse any CV given to it would take considerable more time than we had and agreed </w:t>
             </w:r>
             <w:r>
               <w:lastRenderedPageBreak/>
-              <w:t>that, although admiring our enthusiasm, he was expecting a system to demo that this could be done. This meant he wanted us to base a mock system on one CV and make the system appear to be analyse the CV but instead we could pre-program the backend as to already have the information</w:t>
-            </w:r>
-            <w:r>
-              <w:t xml:space="preserve"> already</w:t>
-            </w:r>
-            <w:r>
-              <w:t xml:space="preserve"> in. </w:t>
-            </w:r>
-            <w:r>
-              <w:t xml:space="preserve">We therefore requested information from our supervisor to create a CV that we could use for their information. </w:t>
+              <w:t xml:space="preserve">that, although admiring our enthusiasm, he was expecting a system to demo that this could be done. This meant he wanted us to base a mock system on one CV and make the system appear to be analyse the CV but instead we could pre-program the backend as to already have the information already in. We therefore requested information from our supervisor to create a CV that we could use for their information. </w:t>
             </w:r>
           </w:p>
           <w:p>
@@ -637,13 +623,7 @@
           </w:p>
           <w:p>
             <w:r>
-              <w:t xml:space="preserve">Later on in the project when working on the speech input and output, when encountered several issues and spent quite a lot of time trying to understand and learn about the service. </w:t>
-            </w:r>
-            <w:r>
-              <w:t xml:space="preserve">When feedback to our sponsor about the issues we were having he explained that the speech input within the Bluemix service was not always reliable. Therefore, he suggested that we should aim to get the text-to-speech working </w:t>
-            </w:r>
-            <w:r>
-              <w:t xml:space="preserve">as this was often more reliable, meaning our avatar would speak to the user but the user would have to reply with keyboard text input. </w:t>
+              <w:t xml:space="preserve">Later on in the project when working on the speech input and output, when encountered several issues and spent quite a lot of time trying to understand and learn about the service. When feedback to our sponsor about the issues we were having he explained that the speech input within the Bluemix service was not always reliable. Therefore, he suggested that we should aim to get the text-to-speech working as this was often more reliable, meaning our avatar would speak to the user but the user would have to reply with keyboard text input. </w:t>
             </w:r>
           </w:p>
           <w:p>
@@ -696,10 +676,7 @@
               </w:numPr>
             </w:pPr>
             <w:r>
-              <w:t>The avatar should re</w:t>
-            </w:r>
-            <w:r>
-              <w:t xml:space="preserve">spond with both text and audio output </w:t>
+              <w:t xml:space="preserve">The avatar should respond with both text and audio output </w:t>
             </w:r>
           </w:p>
           <w:p>
@@ -793,229 +770,71 @@
           </w:p>
           <w:p>
             <w:r>
-              <w:t xml:space="preserve">As we are basing our application on demonstrating one </w:t>
-            </w:r>
-            <w:r>
-              <w:t xml:space="preserve">CV, we have chosen an avatar to represent this person and therefore have not provided the ability to choose between avatars. </w:t>
+              <w:t xml:space="preserve">As we are basing our application on demonstrating one CV, we have chosen an avatar to represent this person and therefore have not provided the ability to choose between avatars. </w:t>
             </w:r>
             <w:r>
               <w:lastRenderedPageBreak/>
-              <w:t>However, we have created 2</w:t>
-            </w:r>
-            <w:r>
-              <w:t xml:space="preserve"> different styles of avatar</w:t>
-            </w:r>
-            <w:r>
-              <w:t xml:space="preserve"> and two backgrounds</w:t>
-            </w:r>
-            <w:r>
-              <w:t xml:space="preserve"> that we could have picked</w:t>
-            </w:r>
-            <w:r>
-              <w:t>. S</w:t>
-            </w:r>
-            <w:r>
-              <w:t xml:space="preserve">howing that if we </w:t>
-            </w:r>
-            <w:r>
-              <w:t>had</w:t>
+              <w:t xml:space="preserve">However, we have created 2 different styles of avatar and two backgrounds that we could have picked. Showing that if we had allowed users to choose style in this application that they would have the choice between avatar styles. We feel that this as well as the choice of background would allow users to display personality. </w:t>
+            </w:r>
+          </w:p>
+          <w:p>
+            <w:r>
+              <w:t xml:space="preserve">Originally we had planned to design 3 interactive avatars for the user to choose from. However, due to the time constraint and encountering issues with the text to speech functionality our application contains 1 interactive avatar and another avatar which does not yet have animation applied. This would be something we would work on in the future if continuing the project. </w:t>
+            </w:r>
+          </w:p>
+          <w:p>
+            <w:r>
+              <w:t xml:space="preserve">We have managed to use the personality insights </w:t>
+            </w:r>
+          </w:p>
+          <w:p>
+            <w:pPr>
+              <w:rPr>
+                <w:b/>
+              </w:rPr>
+            </w:pPr>
+            <w:r>
+              <w:rPr>
+                <w:b/>
+              </w:rPr>
+              <w:t xml:space="preserve">Future plans for the project </w:t>
+            </w:r>
+          </w:p>
+          <w:p>
+            <w:r>
+              <w:t>If given more time with this project</w:t>
+            </w:r>
+            <w:r>
+              <w:t>,</w:t>
+            </w:r>
+            <w:r>
+              <w:t xml:space="preserve"> we would have looked at making this AI resume work for all resumes that were uploaded. Since </w:t>
+            </w:r>
+            <w:r>
+              <w:t xml:space="preserve">we were advised </w:t>
+            </w:r>
+            <w:r>
+              <w:t xml:space="preserve">this would take a lot more time (more than a year) and a lot more work, it was not realistic for us to get </w:t>
+            </w:r>
+            <w:r>
+              <w:t xml:space="preserve">or application </w:t>
+            </w:r>
+            <w:r>
+              <w:t>to work with all types of resume. However, we would definitely be up for the challenge of making this in a way in which it is able to analyse any given resume.</w:t>
+            </w:r>
+          </w:p>
+          <w:p>
+            <w:r>
+              <w:t>Another thing that we would definitely do is have a choice of avatars for the user to pick from. Since we were only analysing one resume in this project, it was reasonable to have 1 avatar design representing that person with a selection of backgrounds. On the other hand, if we had the time we would have a selection of avatars, in which you can adjust certain features, such as: Eyes, mouth, body, nose &amp; clothing. This feature would make the avatar representing the resume candidate more personal, since they would choose features that represent them.</w:t>
             </w:r>
             <w:r>
               <w:t xml:space="preserve"> </w:t>
             </w:r>
-            <w:r>
-              <w:t>allowed users to choose style in</w:t>
-            </w:r>
-            <w:r>
-              <w:t xml:space="preserve"> this application that they would have the choice between </w:t>
-            </w:r>
-            <w:r>
-              <w:t xml:space="preserve">avatar styles. </w:t>
-            </w:r>
-            <w:r>
-              <w:t xml:space="preserve">We feel that this as well as the choice of background would allow users to display personality. </w:t>
-            </w:r>
-          </w:p>
-          <w:p>
-            <w:r>
-              <w:t xml:space="preserve">Originally we had planned to design </w:t>
-            </w:r>
-            <w:r>
-              <w:t>3</w:t>
-            </w:r>
-            <w:r>
-              <w:t xml:space="preserve"> interactive avatars for the user to </w:t>
-            </w:r>
-            <w:r>
-              <w:t>choose</w:t>
-            </w:r>
-            <w:r>
-              <w:t xml:space="preserve"> from. However, due to the time constraint and encountering </w:t>
-            </w:r>
-            <w:r>
-              <w:t xml:space="preserve">issues with </w:t>
-            </w:r>
-            <w:r>
-              <w:t xml:space="preserve">the text to speech </w:t>
-            </w:r>
-            <w:r>
-              <w:t>functionality</w:t>
-            </w:r>
-            <w:r>
-              <w:t xml:space="preserve"> our application contains 1 interactive avatar </w:t>
-            </w:r>
-            <w:r>
-              <w:t>and another avata</w:t>
-            </w:r>
-            <w:r>
-              <w:t xml:space="preserve">r which does not yet have animation applied. </w:t>
-            </w:r>
-            <w:r>
-              <w:t xml:space="preserve">This would be something we would work on in the future if continuing the project. </w:t>
-            </w:r>
-          </w:p>
-          <w:p>
-            <w:r>
-              <w:t xml:space="preserve">We have </w:t>
-            </w:r>
-            <w:r>
-              <w:t xml:space="preserve">managed to use the personality insights </w:t>
-            </w:r>
-          </w:p>
-          <w:p>
-            <w:pPr>
-              <w:rPr>
-                <w:b/>
-              </w:rPr>
-            </w:pPr>
-            <w:r>
-              <w:rPr>
-                <w:b/>
-              </w:rPr>
-              <w:t xml:space="preserve">Future plans for the project </w:t>
-            </w:r>
-          </w:p>
-          <w:p>
-            <w:r>
-              <w:t>If given more time with this project</w:t>
-            </w:r>
-            <w:r>
-              <w:t>,</w:t>
-            </w:r>
-            <w:r>
-              <w:t xml:space="preserve"> we would have looked at making this AI resume work for all resumes that were uploaded. Since </w:t>
-            </w:r>
-            <w:r>
-              <w:t xml:space="preserve">we were advised </w:t>
-            </w:r>
-            <w:r>
-              <w:t xml:space="preserve">this would take a lot more time (more than a year) and a lot more work, it was not realistic for us to get </w:t>
-            </w:r>
-            <w:r>
-              <w:t xml:space="preserve">or application </w:t>
-            </w:r>
-            <w:r>
-              <w:t>to work with all types of resume. However, we would definitely be up for the challenge of making this in a way in which it is able to analyse any given resume.</w:t>
-            </w:r>
-          </w:p>
-          <w:p>
-            <w:r>
-              <w:t>Another thing that we would definitely do is have a choice of avatars for the user to pick from. Since we were only analysing one resume in this project, it was reasonable to have 1 avatar design representing that person with a selection of backgrounds. On the other hand, if we had the time we would have a selection of avatars, in which you can adjust certain features, such as: Eyes, mouth, body, nose &amp; clothing. This feature would make the avatar representing the resume candidate more personal, since they would choose features that represent them.</w:t>
-            </w:r>
-          </w:p>
-          <w:p/>
-          <w:p/>
-          <w:p>
-            <w:pPr>
-              <w:rPr>
-                <w:color w:val="FF0000"/>
-              </w:rPr>
-            </w:pPr>
-            <w:r>
-              <w:rPr>
-                <w:color w:val="FF0000"/>
-              </w:rPr>
-              <w:t>If given more time with this project the first thing we would look at doing would be to incorporate</w:t>
-            </w:r>
-            <w:r>
-              <w:rPr>
-                <w:color w:val="FF0000"/>
-              </w:rPr>
-              <w:t xml:space="preserve"> speech-to-</w:t>
-            </w:r>
-            <w:r>
-              <w:rPr>
-                <w:color w:val="FF0000"/>
-              </w:rPr>
-              <w:t>text</w:t>
-            </w:r>
-            <w:r>
-              <w:rPr>
-                <w:color w:val="FF0000"/>
-              </w:rPr>
-              <w:t xml:space="preserve"> in our application. </w:t>
-            </w:r>
-            <w:r>
-              <w:rPr>
-                <w:color w:val="FF0000"/>
-              </w:rPr>
-              <w:t>This requirement was taken out due to the having errors and that our sponsor advised it may take additional time to get working properly and therefore it makes sense for this to be the first thi</w:t>
-            </w:r>
-            <w:r>
-              <w:rPr>
-                <w:color w:val="FF0000"/>
-              </w:rPr>
-              <w:t>n</w:t>
-            </w:r>
-            <w:r>
-              <w:rPr>
-                <w:color w:val="FF0000"/>
-              </w:rPr>
-              <w:t xml:space="preserve">g we would add. </w:t>
-            </w:r>
-          </w:p>
-          <w:p/>
-          <w:p>
-            <w:pPr>
-              <w:rPr>
-                <w:b/>
-              </w:rPr>
-            </w:pPr>
-          </w:p>
-          <w:p>
-            <w:pPr>
-              <w:rPr>
-                <w:b/>
-              </w:rPr>
-            </w:pPr>
-          </w:p>
-          <w:p>
-            <w:pPr>
-              <w:rPr>
-                <w:b/>
-              </w:rPr>
-            </w:pPr>
-          </w:p>
-          <w:p>
-            <w:pPr>
-              <w:rPr>
-                <w:b/>
-              </w:rPr>
-            </w:pPr>
-          </w:p>
-          <w:p>
-            <w:pPr>
-              <w:rPr>
-                <w:b/>
-              </w:rPr>
-            </w:pPr>
-          </w:p>
-          <w:p>
-            <w:pPr>
-              <w:rPr>
-                <w:b/>
-              </w:rPr>
-            </w:pPr>
+          </w:p>
+          <w:p>
+            <w:r>
+              <w:t xml:space="preserve">Another decision that we made early on in the project with our sponsor was to make a website based application, this was due to our current experience at the time as no one within the group had worked with other platforms. However, we understand that being able to have this kind of application could be useful on mobile platforms, enabling employers to assess applicants on the go, therefore developing the application to work on android and IOS devices could be an attractive extension. This would require more skills and therefore why we have identified it as something we could be a future plan for the project. </w:t>
+            </w:r>
           </w:p>
           <w:p>
             <w:pPr>
@@ -1059,7 +878,6 @@
           <w:p>
             <w:proofErr w:type="spellStart"/>
             <w:r>
-              <w:lastRenderedPageBreak/>
               <w:t>Documenta</w:t>
             </w:r>
             <w:r>
@@ -1154,6 +972,7 @@
           </w:tcPr>
           <w:p>
             <w:r>
+              <w:lastRenderedPageBreak/>
               <w:t>Other project manage</w:t>
             </w:r>
             <w:r>
@@ -1189,10 +1008,7 @@
         </w:tc>
       </w:tr>
     </w:tbl>
-    <w:p>
-      <w:bookmarkStart w:id="0" w:name="_GoBack"/>
-      <w:bookmarkEnd w:id="0"/>
-    </w:p>
+    <w:p/>
     <w:sectPr>
       <w:pgSz w:w="11900" w:h="16840"/>
       <w:pgMar w:top="1440" w:right="1440" w:bottom="1440" w:left="1440" w:header="720" w:footer="720" w:gutter="0"/>

</xml_diff>

<commit_message>
move images into folders and solve some conflicts
</commit_message>
<xml_diff>
--- a/Report/Final Report.docx
+++ b/Report/Final Report.docx
@@ -1,6 +1,6 @@
 
 <file path=word/document.xml><?xml version="1.0" encoding="utf-8"?>
-<w:document xmlns:wpc="http://schemas.microsoft.com/office/word/2010/wordprocessingCanvas" xmlns:mo="http://schemas.microsoft.com/office/mac/office/2008/main" xmlns:mc="http://schemas.openxmlformats.org/markup-compatibility/2006" xmlns:mv="urn:schemas-microsoft-com:mac:vml" xmlns:o="urn:schemas-microsoft-com:office:office" xmlns:r="http://schemas.openxmlformats.org/officeDocument/2006/relationships" xmlns:m="http://schemas.openxmlformats.org/officeDocument/2006/math" xmlns:v="urn:schemas-microsoft-com:vml" xmlns:wp14="http://schemas.microsoft.com/office/word/2010/wordprocessingDrawing" xmlns:wp="http://schemas.openxmlformats.org/drawingml/2006/wordprocessingDrawing" xmlns:w10="urn:schemas-microsoft-com:office:word" xmlns:w="http://schemas.openxmlformats.org/wordprocessingml/2006/main" xmlns:w14="http://schemas.microsoft.com/office/word/2010/wordml" xmlns:w15="http://schemas.microsoft.com/office/word/2012/wordml" xmlns:wpg="http://schemas.microsoft.com/office/word/2010/wordprocessingGroup" xmlns:wpi="http://schemas.microsoft.com/office/word/2010/wordprocessingInk" xmlns:wne="http://schemas.microsoft.com/office/word/2006/wordml" xmlns:wps="http://schemas.microsoft.com/office/word/2010/wordprocessingShape" mc:Ignorable="w14 w15 wp14">
+<w:document xmlns:wpc="http://schemas.microsoft.com/office/word/2010/wordprocessingCanvas" xmlns:cx="http://schemas.microsoft.com/office/drawing/2014/chartex" xmlns:cx1="http://schemas.microsoft.com/office/drawing/2015/9/8/chartex" xmlns:cx2="http://schemas.microsoft.com/office/drawing/2015/10/21/chartex" xmlns:cx3="http://schemas.microsoft.com/office/drawing/2016/5/9/chartex" xmlns:cx4="http://schemas.microsoft.com/office/drawing/2016/5/10/chartex" xmlns:cx5="http://schemas.microsoft.com/office/drawing/2016/5/11/chartex" xmlns:cx6="http://schemas.microsoft.com/office/drawing/2016/5/12/chartex" xmlns:cx7="http://schemas.microsoft.com/office/drawing/2016/5/13/chartex" xmlns:cx8="http://schemas.microsoft.com/office/drawing/2016/5/14/chartex" xmlns:mc="http://schemas.openxmlformats.org/markup-compatibility/2006" xmlns:aink="http://schemas.microsoft.com/office/drawing/2016/ink" xmlns:am3d="http://schemas.microsoft.com/office/drawing/2017/model3d" xmlns:o="urn:schemas-microsoft-com:office:office" xmlns:r="http://schemas.openxmlformats.org/officeDocument/2006/relationships" xmlns:m="http://schemas.openxmlformats.org/officeDocument/2006/math" xmlns:v="urn:schemas-microsoft-com:vml" xmlns:wp14="http://schemas.microsoft.com/office/word/2010/wordprocessingDrawing" xmlns:wp="http://schemas.openxmlformats.org/drawingml/2006/wordprocessingDrawing" xmlns:w10="urn:schemas-microsoft-com:office:word" xmlns:w="http://schemas.openxmlformats.org/wordprocessingml/2006/main" xmlns:w14="http://schemas.microsoft.com/office/word/2010/wordml" xmlns:w15="http://schemas.microsoft.com/office/word/2012/wordml" xmlns:w16cid="http://schemas.microsoft.com/office/word/2016/wordml/cid" xmlns:w16se="http://schemas.microsoft.com/office/word/2015/wordml/symex" xmlns:wpg="http://schemas.microsoft.com/office/word/2010/wordprocessingGroup" xmlns:wpi="http://schemas.microsoft.com/office/word/2010/wordprocessingInk" xmlns:wne="http://schemas.microsoft.com/office/word/2006/wordml" xmlns:wps="http://schemas.microsoft.com/office/word/2010/wordprocessingShape" mc:Ignorable="w14 w15 w16se w16cid wp14">
   <w:body>
     <w:tbl>
       <w:tblPr>
@@ -600,7 +600,27 @@
                 <w:sz w:val="26"/>
                 <w:szCs w:val="26"/>
               </w:rPr>
-              <w:t xml:space="preserve">  Xiaofei Guo. Email: </w:t>
+              <w:t xml:space="preserve">  Xiaofei </w:t>
+            </w:r>
+            <w:proofErr w:type="spellStart"/>
+            <w:r>
+              <w:rPr>
+                <w:rFonts w:ascii="Helvetica Neue" w:hAnsi="Helvetica Neue" w:cs="Helvetica Neue"/>
+                <w:color w:val="800080"/>
+                <w:sz w:val="26"/>
+                <w:szCs w:val="26"/>
+              </w:rPr>
+              <w:t>Guo</w:t>
+            </w:r>
+            <w:proofErr w:type="spellEnd"/>
+            <w:r>
+              <w:rPr>
+                <w:rFonts w:ascii="Helvetica Neue" w:hAnsi="Helvetica Neue" w:cs="Helvetica Neue"/>
+                <w:color w:val="800080"/>
+                <w:sz w:val="26"/>
+                <w:szCs w:val="26"/>
+              </w:rPr>
+              <w:t xml:space="preserve">. Email: </w:t>
             </w:r>
             <w:hyperlink r:id="rId10" w:history="1">
               <w:r>
@@ -677,7 +697,13 @@
           </w:p>
           <w:p>
             <w:r>
-              <w:t xml:space="preserve">Throughout the course of the project there were a few changes made to the requirements both due to agreements and conversations with our sponsor and also due to technical difficulties we faced. The first change was very early on as we had our first few meeting with our sponsor we talked more about the actually functionality and what he was expecting. He admitted that creating a system to </w:t>
+              <w:t>Throughout the course of the project there were a few changes made to the requirements both due to agreements and conversations with our sponsor and also due to technical difficulties we faced. The first change was very early on as we had our first few meeting with our sponsor w</w:t>
+            </w:r>
+            <w:r>
+              <w:t>e talked more about the actual</w:t>
+            </w:r>
+            <w:r>
+              <w:t xml:space="preserve"> functionality and what he was expecting. He admitted that creating a system to </w:t>
             </w:r>
             <w:r>
               <w:t>analyse</w:t>
@@ -861,7 +887,19 @@
           </w:p>
           <w:p>
             <w:r>
-              <w:t xml:space="preserve">We believe that we have been able to achieve most of the requirements within our deliverable. We have a website which has a chat window for the user to interact with our avatar/ system via text input and output. Using this, users are able to find all details within our mock CV, therefore demonstrating how this would work when analysing any CVs. We have aimed to make this a easy process by using the option to write full responses or by using numbered lists when giving the users options, this allows for a quicker understand of how to use the chat system. </w:t>
+              <w:t>We believe that we have been able to achieve most of the requirements within our deliverable. We have a website which has a chat window for the user to interact with our avatar/ system via text</w:t>
+            </w:r>
+            <w:r>
+              <w:t xml:space="preserve"> and speech</w:t>
+            </w:r>
+            <w:r>
+              <w:t xml:space="preserve"> input and output. </w:t>
+            </w:r>
+            <w:r>
+              <w:t xml:space="preserve">In the end, we managed to get the speech to text function also working, which works well with most microphones. </w:t>
+            </w:r>
+            <w:r>
+              <w:t xml:space="preserve">Using this, users are able to find all details within our mock CV, therefore demonstrating how this would work when analysing any CVs. We have aimed to make this a easy process by using the option to write full responses or by using numbered lists when giving the users options, this allows for a quicker understand of how to use the chat system. </w:t>
             </w:r>
           </w:p>
           <w:p>
@@ -877,50 +915,96 @@
           </w:p>
           <w:p>
             <w:r>
+              <w:lastRenderedPageBreak/>
               <w:t xml:space="preserve">We have </w:t>
             </w:r>
             <w:r>
               <w:t xml:space="preserve">managed to use the personality insights </w:t>
+            </w:r>
+          </w:p>
+          <w:p>
+            <w:pPr>
+              <w:rPr>
+                <w:b/>
+              </w:rPr>
+            </w:pPr>
+            <w:r>
+              <w:rPr>
+                <w:b/>
+              </w:rPr>
+              <w:t xml:space="preserve">Future plans for the project </w:t>
+            </w:r>
+          </w:p>
+          <w:p>
+            <w:r>
+              <w:t xml:space="preserve">If given more time on this project we would have considered making it in such a way where it can analyse any CV rather than just one. This would take a lot more thought as well as work since the code and project would be extremely complicated and would take a lot more time and effort. </w:t>
+            </w:r>
+          </w:p>
+          <w:p>
+            <w:r>
+              <w:t xml:space="preserve">Another thing that we would have differently is actually provide a customisable avatar, in which you could customise facial as well as body features and clothing. Since this would take up a lot more time that we didn’t have in this instance, we could only provide 3 designs of avatars, in which the user picks whoever one they wish to have represent them. </w:t>
+            </w:r>
+          </w:p>
+          <w:p/>
+          <w:p/>
+          <w:p>
+            <w:pPr>
+              <w:rPr>
+                <w:color w:val="FF0000"/>
+              </w:rPr>
+            </w:pPr>
+            <w:r>
+              <w:rPr>
+                <w:color w:val="FF0000"/>
+              </w:rPr>
+              <w:t>If given more time with this project the first thing we would look at doing would be to incorporate</w:t>
+            </w:r>
+            <w:r>
+              <w:rPr>
+                <w:color w:val="FF0000"/>
+              </w:rPr>
+              <w:t xml:space="preserve"> speech-to-</w:t>
+            </w:r>
+            <w:r>
+              <w:rPr>
+                <w:color w:val="FF0000"/>
+              </w:rPr>
+              <w:t>text</w:t>
+            </w:r>
+            <w:r>
+              <w:rPr>
+                <w:color w:val="FF0000"/>
+              </w:rPr>
+              <w:t xml:space="preserve"> in our application. </w:t>
+            </w:r>
+            <w:r>
+              <w:rPr>
+                <w:color w:val="FF0000"/>
+              </w:rPr>
+              <w:t>This requirement was taken out due to the having errors and that our sponsor advised it may take additional time to get wo</w:t>
             </w:r>
             <w:bookmarkStart w:id="0" w:name="_GoBack"/>
             <w:bookmarkEnd w:id="0"/>
-          </w:p>
-          <w:p>
-            <w:pPr>
-              <w:rPr>
-                <w:b/>
-              </w:rPr>
-            </w:pPr>
-            <w:r>
-              <w:rPr>
-                <w:b/>
-              </w:rPr>
-              <w:t xml:space="preserve">Future plans for the project </w:t>
-            </w:r>
-          </w:p>
-          <w:p>
-            <w:r>
-              <w:t xml:space="preserve"> If given more time with this project the first thing we would look at doing would be to incorporate</w:t>
-            </w:r>
-            <w:r>
-              <w:t xml:space="preserve"> speech-to-</w:t>
-            </w:r>
-            <w:r>
-              <w:t>text</w:t>
-            </w:r>
-            <w:r>
-              <w:t xml:space="preserve"> in our application. </w:t>
-            </w:r>
-            <w:r>
-              <w:t>This requirement was taken out due to the having errors and that our sponsor advised it may take additional time to get working properly and therefore it makes sense for this to be the first thi</w:t>
-            </w:r>
-            <w:r>
+            <w:r>
+              <w:rPr>
+                <w:color w:val="FF0000"/>
+              </w:rPr>
+              <w:t>rking properly and therefore it makes sense for this to be the first thi</w:t>
+            </w:r>
+            <w:r>
+              <w:rPr>
+                <w:color w:val="FF0000"/>
+              </w:rPr>
               <w:t>n</w:t>
             </w:r>
             <w:r>
+              <w:rPr>
+                <w:color w:val="FF0000"/>
+              </w:rPr>
               <w:t xml:space="preserve">g we would add. </w:t>
             </w:r>
           </w:p>
+          <w:p/>
           <w:p>
             <w:pPr>
               <w:rPr>
@@ -994,13 +1078,13 @@
         <w:tblLook w:val="04A0" w:firstRow="1" w:lastRow="0" w:firstColumn="1" w:lastColumn="0" w:noHBand="0" w:noVBand="1"/>
       </w:tblPr>
       <w:tblGrid>
-        <w:gridCol w:w="4505"/>
-        <w:gridCol w:w="4505"/>
+        <w:gridCol w:w="1519"/>
+        <w:gridCol w:w="7491"/>
       </w:tblGrid>
       <w:tr>
         <w:tc>
           <w:tcPr>
-            <w:tcW w:w="4508" w:type="dxa"/>
+            <w:tcW w:w="1696" w:type="dxa"/>
           </w:tcPr>
           <w:p>
             <w:r>
@@ -1010,19 +1094,48 @@
         </w:tc>
         <w:tc>
           <w:tcPr>
-            <w:tcW w:w="4508" w:type="dxa"/>
-          </w:tcPr>
-          <w:p>
-            <w:r>
-              <w:t>&lt;link to documentation&gt;</w:t>
-            </w:r>
-          </w:p>
-        </w:tc>
-      </w:tr>
-      <w:tr>
-        <w:tc>
-          <w:tcPr>
-            <w:tcW w:w="4508" w:type="dxa"/>
+            <w:tcW w:w="7314" w:type="dxa"/>
+          </w:tcPr>
+          <w:p>
+            <w:pPr>
+              <w:spacing w:after="0" w:line="240" w:lineRule="auto"/>
+              <w:rPr>
+                <w:rFonts w:cstheme="minorHAnsi"/>
+                <w:sz w:val="24"/>
+                <w:szCs w:val="24"/>
+              </w:rPr>
+            </w:pPr>
+            <w:hyperlink r:id="rId11" w:history="1">
+              <w:r>
+                <w:rPr>
+                  <w:rStyle w:val="Hyperlink"/>
+                  <w:rFonts w:cstheme="minorHAnsi"/>
+                  <w:color w:val="0366D6"/>
+                  <w:shd w:val="clear" w:color="auto" w:fill="FFFFFF"/>
+                </w:rPr>
+                <w:t>https://drive.google.com/drive/folders/0B2xSQfk5N_cjTHZQQ0UzNW0zWUU?ths=true</w:t>
+              </w:r>
+            </w:hyperlink>
+          </w:p>
+          <w:p>
+            <w:pPr>
+              <w:rPr>
+                <w:rFonts w:cstheme="minorHAnsi"/>
+              </w:rPr>
+            </w:pPr>
+            <w:r>
+              <w:rPr>
+                <w:rFonts w:cstheme="minorHAnsi"/>
+              </w:rPr>
+              <w:t xml:space="preserve"> </w:t>
+            </w:r>
+          </w:p>
+        </w:tc>
+      </w:tr>
+      <w:tr>
+        <w:tc>
+          <w:tcPr>
+            <w:tcW w:w="1696" w:type="dxa"/>
           </w:tcPr>
           <w:p>
             <w:r>
@@ -1032,33 +1145,65 @@
         </w:tc>
         <w:tc>
           <w:tcPr>
-            <w:tcW w:w="4508" w:type="dxa"/>
-          </w:tcPr>
-          <w:p>
-            <w:r>
-              <w:t>&lt;link to code repository&gt;</w:t>
-            </w:r>
-          </w:p>
-        </w:tc>
-      </w:tr>
-      <w:tr>
-        <w:tc>
-          <w:tcPr>
-            <w:tcW w:w="4508" w:type="dxa"/>
-          </w:tcPr>
-          <w:p>
-            <w:r>
-              <w:t>Other project management documents (e.g. Trello boards) are here.</w:t>
-            </w:r>
-          </w:p>
-        </w:tc>
-        <w:tc>
-          <w:tcPr>
-            <w:tcW w:w="4508" w:type="dxa"/>
-          </w:tcPr>
-          <w:p>
-            <w:r>
-              <w:t>&lt;link to any project management documentation&gt;</w:t>
+            <w:tcW w:w="7314" w:type="dxa"/>
+          </w:tcPr>
+          <w:p>
+            <w:hyperlink r:id="rId12" w:history="1">
+              <w:r>
+                <w:rPr>
+                  <w:rStyle w:val="Hyperlink"/>
+                </w:rPr>
+                <w:t>https://gith</w:t>
+              </w:r>
+              <w:r>
+                <w:rPr>
+                  <w:rStyle w:val="Hyperlink"/>
+                </w:rPr>
+                <w:t>u</w:t>
+              </w:r>
+              <w:r>
+                <w:rPr>
+                  <w:rStyle w:val="Hyperlink"/>
+                </w:rPr>
+                <w:t>b.com/T-cherry/AI-Resume</w:t>
+              </w:r>
+            </w:hyperlink>
+            <w:r>
+              <w:t xml:space="preserve"> </w:t>
+            </w:r>
+          </w:p>
+        </w:tc>
+      </w:tr>
+      <w:tr>
+        <w:tc>
+          <w:tcPr>
+            <w:tcW w:w="1696" w:type="dxa"/>
+          </w:tcPr>
+          <w:p>
+            <w:r>
+              <w:t xml:space="preserve">Other project management documents (e.g. Trello </w:t>
+            </w:r>
+            <w:r>
+              <w:lastRenderedPageBreak/>
+              <w:t>boards) are here.</w:t>
+            </w:r>
+          </w:p>
+        </w:tc>
+        <w:tc>
+          <w:tcPr>
+            <w:tcW w:w="7314" w:type="dxa"/>
+          </w:tcPr>
+          <w:p>
+            <w:hyperlink r:id="rId13" w:history="1">
+              <w:r>
+                <w:rPr>
+                  <w:rStyle w:val="Hyperlink"/>
+                </w:rPr>
+                <w:t>https://trello.com/b/v3jjfdoI/cs-group-project</w:t>
+              </w:r>
+            </w:hyperlink>
+            <w:r>
+              <w:t xml:space="preserve"> </w:t>
             </w:r>
           </w:p>
         </w:tc>
@@ -1076,8 +1221,8 @@
 </file>
 
 <file path=word/numbering.xml><?xml version="1.0" encoding="utf-8"?>
-<w:numbering xmlns:wpc="http://schemas.microsoft.com/office/word/2010/wordprocessingCanvas" xmlns:mo="http://schemas.microsoft.com/office/mac/office/2008/main" xmlns:mc="http://schemas.openxmlformats.org/markup-compatibility/2006" xmlns:mv="urn:schemas-microsoft-com:mac:vml" xmlns:o="urn:schemas-microsoft-com:office:office" xmlns:r="http://schemas.openxmlformats.org/officeDocument/2006/relationships" xmlns:m="http://schemas.openxmlformats.org/officeDocument/2006/math" xmlns:v="urn:schemas-microsoft-com:vml" xmlns:wp14="http://schemas.microsoft.com/office/word/2010/wordprocessingDrawing" xmlns:wp="http://schemas.openxmlformats.org/drawingml/2006/wordprocessingDrawing" xmlns:w10="urn:schemas-microsoft-com:office:word" xmlns:w="http://schemas.openxmlformats.org/wordprocessingml/2006/main" xmlns:w14="http://schemas.microsoft.com/office/word/2010/wordml" xmlns:w15="http://schemas.microsoft.com/office/word/2012/wordml" xmlns:wpg="http://schemas.microsoft.com/office/word/2010/wordprocessingGroup" xmlns:wpi="http://schemas.microsoft.com/office/word/2010/wordprocessingInk" xmlns:wne="http://schemas.microsoft.com/office/word/2006/wordml" xmlns:wps="http://schemas.microsoft.com/office/word/2010/wordprocessingShape" mc:Ignorable="w14 w15 wp14">
-  <w:abstractNum w:abstractNumId="0">
+<w:numbering xmlns:wpc="http://schemas.microsoft.com/office/word/2010/wordprocessingCanvas" xmlns:cx="http://schemas.microsoft.com/office/drawing/2014/chartex" xmlns:cx1="http://schemas.microsoft.com/office/drawing/2015/9/8/chartex" xmlns:cx2="http://schemas.microsoft.com/office/drawing/2015/10/21/chartex" xmlns:cx3="http://schemas.microsoft.com/office/drawing/2016/5/9/chartex" xmlns:cx4="http://schemas.microsoft.com/office/drawing/2016/5/10/chartex" xmlns:cx5="http://schemas.microsoft.com/office/drawing/2016/5/11/chartex" xmlns:cx6="http://schemas.microsoft.com/office/drawing/2016/5/12/chartex" xmlns:cx7="http://schemas.microsoft.com/office/drawing/2016/5/13/chartex" xmlns:cx8="http://schemas.microsoft.com/office/drawing/2016/5/14/chartex" xmlns:mc="http://schemas.openxmlformats.org/markup-compatibility/2006" xmlns:aink="http://schemas.microsoft.com/office/drawing/2016/ink" xmlns:am3d="http://schemas.microsoft.com/office/drawing/2017/model3d" xmlns:o="urn:schemas-microsoft-com:office:office" xmlns:r="http://schemas.openxmlformats.org/officeDocument/2006/relationships" xmlns:m="http://schemas.openxmlformats.org/officeDocument/2006/math" xmlns:v="urn:schemas-microsoft-com:vml" xmlns:wp14="http://schemas.microsoft.com/office/word/2010/wordprocessingDrawing" xmlns:wp="http://schemas.openxmlformats.org/drawingml/2006/wordprocessingDrawing" xmlns:w10="urn:schemas-microsoft-com:office:word" xmlns:w="http://schemas.openxmlformats.org/wordprocessingml/2006/main" xmlns:w14="http://schemas.microsoft.com/office/word/2010/wordml" xmlns:w15="http://schemas.microsoft.com/office/word/2012/wordml" xmlns:w16cid="http://schemas.microsoft.com/office/word/2016/wordml/cid" xmlns:w16se="http://schemas.microsoft.com/office/word/2015/wordml/symex" xmlns:wpg="http://schemas.microsoft.com/office/word/2010/wordprocessingGroup" xmlns:wpi="http://schemas.microsoft.com/office/word/2010/wordprocessingInk" xmlns:wne="http://schemas.microsoft.com/office/word/2006/wordml" xmlns:wps="http://schemas.microsoft.com/office/word/2010/wordprocessingShape" mc:Ignorable="w14 w15 w16se w16cid wp14">
+  <w:abstractNum w:abstractNumId="0" w15:restartNumberingAfterBreak="0">
     <w:nsid w:val="07625F0A"/>
     <w:multiLevelType w:val="hybridMultilevel"/>
     <w:tmpl w:val="9E547B1A"/>
@@ -1197,7 +1342,7 @@
 </file>
 
 <file path=word/styles.xml><?xml version="1.0" encoding="utf-8"?>
-<w:styles xmlns:mc="http://schemas.openxmlformats.org/markup-compatibility/2006" xmlns:r="http://schemas.openxmlformats.org/officeDocument/2006/relationships" xmlns:w="http://schemas.openxmlformats.org/wordprocessingml/2006/main" xmlns:w14="http://schemas.microsoft.com/office/word/2010/wordml" xmlns:w15="http://schemas.microsoft.com/office/word/2012/wordml" mc:Ignorable="w14 w15">
+<w:styles xmlns:mc="http://schemas.openxmlformats.org/markup-compatibility/2006" xmlns:r="http://schemas.openxmlformats.org/officeDocument/2006/relationships" xmlns:w="http://schemas.openxmlformats.org/wordprocessingml/2006/main" xmlns:w14="http://schemas.microsoft.com/office/word/2010/wordml" xmlns:w15="http://schemas.microsoft.com/office/word/2012/wordml" xmlns:w16cid="http://schemas.microsoft.com/office/word/2016/wordml/cid" xmlns:w16se="http://schemas.microsoft.com/office/word/2015/wordml/symex" mc:Ignorable="w14 w15 w16se w16cid">
   <w:docDefaults>
     <w:rPrDefault>
       <w:rPr>
@@ -1209,7 +1354,7 @@
     </w:rPrDefault>
     <w:pPrDefault/>
   </w:docDefaults>
-  <w:latentStyles w:defLockedState="0" w:defUIPriority="99" w:defSemiHidden="0" w:defUnhideWhenUsed="0" w:defQFormat="0" w:count="382">
+  <w:latentStyles w:defLockedState="0" w:defUIPriority="99" w:defSemiHidden="0" w:defUnhideWhenUsed="0" w:defQFormat="0" w:count="375">
     <w:lsdException w:name="Normal" w:uiPriority="0" w:qFormat="1"/>
     <w:lsdException w:name="heading 1" w:uiPriority="9" w:qFormat="1"/>
     <w:lsdException w:name="heading 2" w:semiHidden="1" w:uiPriority="9" w:unhideWhenUsed="1" w:qFormat="1"/>
@@ -1366,15 +1511,6 @@
     <w:lsdException w:name="Balloon Text" w:semiHidden="1" w:unhideWhenUsed="1"/>
     <w:lsdException w:name="Table Grid" w:uiPriority="59"/>
     <w:lsdException w:name="Table Theme" w:semiHidden="1" w:unhideWhenUsed="1"/>
-    <w:lsdException w:name="Note Level 1" w:semiHidden="1" w:unhideWhenUsed="1"/>
-    <w:lsdException w:name="Note Level 2" w:semiHidden="1" w:unhideWhenUsed="1"/>
-    <w:lsdException w:name="Note Level 3" w:semiHidden="1" w:unhideWhenUsed="1"/>
-    <w:lsdException w:name="Note Level 4" w:semiHidden="1" w:unhideWhenUsed="1"/>
-    <w:lsdException w:name="Note Level 5" w:semiHidden="1" w:unhideWhenUsed="1"/>
-    <w:lsdException w:name="Note Level 6" w:semiHidden="1" w:unhideWhenUsed="1"/>
-    <w:lsdException w:name="Note Level 7" w:semiHidden="1" w:unhideWhenUsed="1"/>
-    <w:lsdException w:name="Note Level 8" w:semiHidden="1" w:unhideWhenUsed="1"/>
-    <w:lsdException w:name="Note Level 9" w:semiHidden="1" w:unhideWhenUsed="1"/>
     <w:lsdException w:name="Placeholder Text" w:semiHidden="1"/>
     <w:lsdException w:name="No Spacing" w:uiPriority="1" w:qFormat="1"/>
     <w:lsdException w:name="Light Shading" w:uiPriority="60"/>
@@ -1677,7 +1813,6 @@
       <w:szCs w:val="22"/>
     </w:rPr>
     <w:tblPr>
-      <w:tblInd w:w="0" w:type="dxa"/>
       <w:tblBorders>
         <w:top w:val="single" w:sz="4" w:space="0" w:color="auto"/>
         <w:left w:val="single" w:sz="4" w:space="0" w:color="auto"/>
@@ -1686,12 +1821,6 @@
         <w:insideH w:val="single" w:sz="4" w:space="0" w:color="auto"/>
         <w:insideV w:val="single" w:sz="4" w:space="0" w:color="auto"/>
       </w:tblBorders>
-      <w:tblCellMar>
-        <w:top w:w="0" w:type="dxa"/>
-        <w:left w:w="108" w:type="dxa"/>
-        <w:bottom w:w="0" w:type="dxa"/>
-        <w:right w:w="108" w:type="dxa"/>
-      </w:tblCellMar>
     </w:tblPr>
   </w:style>
   <w:style w:type="character" w:styleId="Hyperlink">
@@ -1715,6 +1844,28 @@
       <w:ind w:left="720"/>
       <w:contextualSpacing/>
     </w:pPr>
+  </w:style>
+  <w:style w:type="character" w:styleId="UnresolvedMention">
+    <w:name w:val="Unresolved Mention"/>
+    <w:basedOn w:val="DefaultParagraphFont"/>
+    <w:uiPriority w:val="99"/>
+    <w:rsid w:val="00B71B8A"/>
+    <w:rPr>
+      <w:color w:val="808080"/>
+      <w:shd w:val="clear" w:color="auto" w:fill="E6E6E6"/>
+    </w:rPr>
+  </w:style>
+  <w:style w:type="character" w:styleId="FollowedHyperlink">
+    <w:name w:val="FollowedHyperlink"/>
+    <w:basedOn w:val="DefaultParagraphFont"/>
+    <w:uiPriority w:val="99"/>
+    <w:semiHidden/>
+    <w:unhideWhenUsed/>
+    <w:rsid w:val="00113C0A"/>
+    <w:rPr>
+      <w:color w:val="954F72" w:themeColor="followedHyperlink"/>
+      <w:u w:val="single"/>
+    </w:rPr>
   </w:style>
 </w:styles>
 </file>

</xml_diff>

<commit_message>
Update the documentation and chat box siez
</commit_message>
<xml_diff>
--- a/Report/Final Report.docx
+++ b/Report/Final Report.docx
@@ -1,6 +1,6 @@
 
 <file path=word/document.xml><?xml version="1.0" encoding="utf-8"?>
-<w:document xmlns:wpc="http://schemas.microsoft.com/office/word/2010/wordprocessingCanvas" xmlns:cx="http://schemas.microsoft.com/office/drawing/2014/chartex" xmlns:cx1="http://schemas.microsoft.com/office/drawing/2015/9/8/chartex" xmlns:cx2="http://schemas.microsoft.com/office/drawing/2015/10/21/chartex" xmlns:cx3="http://schemas.microsoft.com/office/drawing/2016/5/9/chartex" xmlns:cx4="http://schemas.microsoft.com/office/drawing/2016/5/10/chartex" xmlns:cx5="http://schemas.microsoft.com/office/drawing/2016/5/11/chartex" xmlns:cx6="http://schemas.microsoft.com/office/drawing/2016/5/12/chartex" xmlns:cx7="http://schemas.microsoft.com/office/drawing/2016/5/13/chartex" xmlns:cx8="http://schemas.microsoft.com/office/drawing/2016/5/14/chartex" xmlns:mc="http://schemas.openxmlformats.org/markup-compatibility/2006" xmlns:aink="http://schemas.microsoft.com/office/drawing/2016/ink" xmlns:am3d="http://schemas.microsoft.com/office/drawing/2017/model3d" xmlns:o="urn:schemas-microsoft-com:office:office" xmlns:r="http://schemas.openxmlformats.org/officeDocument/2006/relationships" xmlns:m="http://schemas.openxmlformats.org/officeDocument/2006/math" xmlns:v="urn:schemas-microsoft-com:vml" xmlns:wp14="http://schemas.microsoft.com/office/word/2010/wordprocessingDrawing" xmlns:wp="http://schemas.openxmlformats.org/drawingml/2006/wordprocessingDrawing" xmlns:w10="urn:schemas-microsoft-com:office:word" xmlns:w="http://schemas.openxmlformats.org/wordprocessingml/2006/main" xmlns:w14="http://schemas.microsoft.com/office/word/2010/wordml" xmlns:w15="http://schemas.microsoft.com/office/word/2012/wordml" xmlns:w16cid="http://schemas.microsoft.com/office/word/2016/wordml/cid" xmlns:w16se="http://schemas.microsoft.com/office/word/2015/wordml/symex" xmlns:wpg="http://schemas.microsoft.com/office/word/2010/wordprocessingGroup" xmlns:wpi="http://schemas.microsoft.com/office/word/2010/wordprocessingInk" xmlns:wne="http://schemas.microsoft.com/office/word/2006/wordml" xmlns:wps="http://schemas.microsoft.com/office/word/2010/wordprocessingShape" mc:Ignorable="w14 w15 w16se w16cid wp14">
+<w:document xmlns:wpc="http://schemas.microsoft.com/office/word/2010/wordprocessingCanvas" xmlns:mo="http://schemas.microsoft.com/office/mac/office/2008/main" xmlns:mc="http://schemas.openxmlformats.org/markup-compatibility/2006" xmlns:mv="urn:schemas-microsoft-com:mac:vml" xmlns:o="urn:schemas-microsoft-com:office:office" xmlns:r="http://schemas.openxmlformats.org/officeDocument/2006/relationships" xmlns:m="http://schemas.openxmlformats.org/officeDocument/2006/math" xmlns:v="urn:schemas-microsoft-com:vml" xmlns:wp14="http://schemas.microsoft.com/office/word/2010/wordprocessingDrawing" xmlns:wp="http://schemas.openxmlformats.org/drawingml/2006/wordprocessingDrawing" xmlns:w10="urn:schemas-microsoft-com:office:word" xmlns:w="http://schemas.openxmlformats.org/wordprocessingml/2006/main" xmlns:w14="http://schemas.microsoft.com/office/word/2010/wordml" xmlns:w15="http://schemas.microsoft.com/office/word/2012/wordml" xmlns:wpg="http://schemas.microsoft.com/office/word/2010/wordprocessingGroup" xmlns:wpi="http://schemas.microsoft.com/office/word/2010/wordprocessingInk" xmlns:wne="http://schemas.microsoft.com/office/word/2006/wordml" xmlns:wps="http://schemas.microsoft.com/office/word/2010/wordprocessingShape" mc:Ignorable="w14 w15 wp14">
   <w:body>
     <w:tbl>
       <w:tblPr>
@@ -76,7 +76,20 @@
           <w:tcPr>
             <w:tcW w:w="4902" w:type="dxa"/>
           </w:tcPr>
-          <w:p/>
+          <w:p>
+            <w:r>
+              <w:t>Wednesday 25</w:t>
+            </w:r>
+            <w:r>
+              <w:rPr>
+                <w:vertAlign w:val="superscript"/>
+              </w:rPr>
+              <w:t>th</w:t>
+            </w:r>
+            <w:r>
+              <w:t xml:space="preserve"> April 2018</w:t>
+            </w:r>
+          </w:p>
         </w:tc>
       </w:tr>
       <w:tr>
@@ -102,7 +115,20 @@
           <w:tcPr>
             <w:tcW w:w="4902" w:type="dxa"/>
           </w:tcPr>
-          <w:p/>
+          <w:p>
+            <w:r>
+              <w:t>Wednesday 25</w:t>
+            </w:r>
+            <w:r>
+              <w:rPr>
+                <w:vertAlign w:val="superscript"/>
+              </w:rPr>
+              <w:t>th</w:t>
+            </w:r>
+            <w:r>
+              <w:t xml:space="preserve"> April 2018</w:t>
+            </w:r>
+          </w:p>
         </w:tc>
       </w:tr>
       <w:tr>
@@ -132,6 +158,8 @@
             <w:r>
               <w:t xml:space="preserve">AI – Resume </w:t>
             </w:r>
+            <w:bookmarkStart w:id="0" w:name="_GoBack"/>
+            <w:bookmarkEnd w:id="0"/>
           </w:p>
         </w:tc>
       </w:tr>
@@ -232,12 +260,6 @@
           </w:tcPr>
           <w:p>
             <w:r>
-              <w:rPr>
-                <w:rFonts w:ascii="Helvetica Neue" w:hAnsi="Helvetica Neue" w:cs="Helvetica Neue"/>
-                <w:color w:val="800080"/>
-                <w:sz w:val="26"/>
-                <w:szCs w:val="26"/>
-              </w:rPr>
               <w:t>jon_mcnam@uk.ibm.com</w:t>
             </w:r>
           </w:p>
@@ -268,10 +290,7 @@
           </w:tcPr>
           <w:p>
             <w:r>
-              <w:t>Gail H</w:t>
-            </w:r>
-            <w:r>
-              <w:t>opkins</w:t>
+              <w:t>Gail Hopkins</w:t>
             </w:r>
           </w:p>
         </w:tc>
@@ -301,12 +320,6 @@
           </w:tcPr>
           <w:p>
             <w:r>
-              <w:rPr>
-                <w:rFonts w:ascii="Helvetica Neue" w:hAnsi="Helvetica Neue" w:cs="Helvetica Neue"/>
-                <w:color w:val="800080"/>
-                <w:sz w:val="26"/>
-                <w:szCs w:val="26"/>
-              </w:rPr>
               <w:t>gail.hopkins@nottingham.ac.uk</w:t>
             </w:r>
           </w:p>
@@ -343,48 +356,32 @@
             <w:gridSpan w:val="2"/>
           </w:tcPr>
           <w:p>
-            <w:pPr>
-              <w:widowControl w:val="0"/>
-              <w:tabs>
-                <w:tab w:val="left" w:pos="543"/>
-              </w:tabs>
-              <w:autoSpaceDE w:val="0"/>
-              <w:autoSpaceDN w:val="0"/>
-              <w:adjustRightInd w:val="0"/>
-              <w:spacing w:after="0" w:line="240" w:lineRule="auto"/>
-              <w:rPr>
-                <w:rFonts w:ascii="Helvetica" w:hAnsi="Helvetica" w:cs="Helvetica"/>
-                <w:sz w:val="24"/>
-                <w:szCs w:val="24"/>
-              </w:rPr>
-            </w:pPr>
-            <w:r>
-              <w:rPr>
-                <w:rFonts w:ascii="Helvetica Neue" w:hAnsi="Helvetica Neue" w:cs="Helvetica Neue"/>
-                <w:color w:val="800080"/>
-                <w:sz w:val="26"/>
-                <w:szCs w:val="26"/>
-              </w:rPr>
-              <w:t xml:space="preserve">  Kanlin CHENG. Email: </w:t>
+            <w:r>
+              <w:t xml:space="preserve">  </w:t>
+            </w:r>
+            <w:proofErr w:type="spellStart"/>
+            <w:r>
+              <w:rPr>
+                <w:b/>
+              </w:rPr>
+              <w:t>Kanlin</w:t>
+            </w:r>
+            <w:proofErr w:type="spellEnd"/>
+            <w:r>
+              <w:rPr>
+                <w:b/>
+              </w:rPr>
+              <w:t xml:space="preserve"> CHENG.</w:t>
+            </w:r>
+            <w:r>
+              <w:t xml:space="preserve"> Email: </w:t>
             </w:r>
             <w:hyperlink r:id="rId5" w:history="1">
               <w:r>
-                <w:rPr>
-                  <w:rStyle w:val="Hyperlink"/>
-                  <w:rFonts w:ascii="Helvetica Neue" w:hAnsi="Helvetica Neue" w:cs="Helvetica Neue"/>
-                  <w:sz w:val="26"/>
-                  <w:szCs w:val="26"/>
-                </w:rPr>
                 <w:t>psykc4@nottingham.ac.uk</w:t>
               </w:r>
             </w:hyperlink>
             <w:r>
-              <w:rPr>
-                <w:rFonts w:ascii="Helvetica Neue" w:hAnsi="Helvetica Neue" w:cs="Helvetica Neue"/>
-                <w:color w:val="800080"/>
-                <w:sz w:val="26"/>
-                <w:szCs w:val="26"/>
-              </w:rPr>
               <w:t xml:space="preserve"> </w:t>
             </w:r>
           </w:p>
@@ -397,38 +394,17 @@
             <w:gridSpan w:val="2"/>
           </w:tcPr>
           <w:p>
-            <w:pPr>
-              <w:widowControl w:val="0"/>
-              <w:tabs>
-                <w:tab w:val="left" w:pos="543"/>
-              </w:tabs>
-              <w:autoSpaceDE w:val="0"/>
-              <w:autoSpaceDN w:val="0"/>
-              <w:adjustRightInd w:val="0"/>
-              <w:spacing w:after="0" w:line="240" w:lineRule="auto"/>
-              <w:rPr>
-                <w:rFonts w:ascii="Helvetica" w:hAnsi="Helvetica" w:cs="Helvetica"/>
-                <w:sz w:val="24"/>
-                <w:szCs w:val="24"/>
-              </w:rPr>
-            </w:pPr>
-            <w:r>
-              <w:rPr>
-                <w:rFonts w:ascii="Helvetica Neue" w:hAnsi="Helvetica Neue" w:cs="Helvetica Neue"/>
-                <w:color w:val="800080"/>
-                <w:sz w:val="26"/>
-                <w:szCs w:val="26"/>
-              </w:rPr>
-              <w:t xml:space="preserve">  Yi Luan. Email: </w:t>
+            <w:r>
+              <w:rPr>
+                <w:b/>
+              </w:rPr>
+              <w:t xml:space="preserve">  Yi Luan.</w:t>
+            </w:r>
+            <w:r>
+              <w:t xml:space="preserve"> Email: </w:t>
             </w:r>
             <w:hyperlink r:id="rId6" w:history="1">
               <w:r>
-                <w:rPr>
-                  <w:rStyle w:val="Hyperlink"/>
-                  <w:rFonts w:ascii="Helvetica Neue" w:hAnsi="Helvetica Neue" w:cs="Helvetica Neue"/>
-                  <w:sz w:val="26"/>
-                  <w:szCs w:val="26"/>
-                </w:rPr>
                 <w:t>psyyl8@nottingham.ac.uk</w:t>
               </w:r>
             </w:hyperlink>
@@ -442,38 +418,28 @@
             <w:gridSpan w:val="2"/>
           </w:tcPr>
           <w:p>
-            <w:pPr>
-              <w:widowControl w:val="0"/>
-              <w:tabs>
-                <w:tab w:val="left" w:pos="543"/>
-              </w:tabs>
-              <w:autoSpaceDE w:val="0"/>
-              <w:autoSpaceDN w:val="0"/>
-              <w:adjustRightInd w:val="0"/>
-              <w:spacing w:after="0" w:line="240" w:lineRule="auto"/>
-              <w:rPr>
-                <w:rFonts w:ascii="Helvetica" w:hAnsi="Helvetica" w:cs="Helvetica"/>
-                <w:sz w:val="24"/>
-                <w:szCs w:val="24"/>
-              </w:rPr>
-            </w:pPr>
-            <w:r>
-              <w:rPr>
-                <w:rFonts w:ascii="Helvetica Neue" w:hAnsi="Helvetica Neue" w:cs="Helvetica Neue"/>
-                <w:color w:val="800080"/>
-                <w:sz w:val="26"/>
-                <w:szCs w:val="26"/>
-              </w:rPr>
-              <w:t xml:space="preserve">  Aleksandra Kondracka. Email: </w:t>
+            <w:r>
+              <w:t xml:space="preserve">  </w:t>
+            </w:r>
+            <w:r>
+              <w:rPr>
+                <w:b/>
+              </w:rPr>
+              <w:t xml:space="preserve">Aleksandra </w:t>
+            </w:r>
+            <w:proofErr w:type="spellStart"/>
+            <w:r>
+              <w:rPr>
+                <w:b/>
+              </w:rPr>
+              <w:t>Kondracka</w:t>
+            </w:r>
+            <w:proofErr w:type="spellEnd"/>
+            <w:r>
+              <w:t xml:space="preserve">. Email: </w:t>
             </w:r>
             <w:hyperlink r:id="rId7" w:history="1">
               <w:r>
-                <w:rPr>
-                  <w:rStyle w:val="Hyperlink"/>
-                  <w:rFonts w:ascii="Helvetica Neue" w:hAnsi="Helvetica Neue" w:cs="Helvetica Neue"/>
-                  <w:sz w:val="26"/>
-                  <w:szCs w:val="26"/>
-                </w:rPr>
                 <w:t>psyak10@nottingham.ac.uk</w:t>
               </w:r>
             </w:hyperlink>
@@ -487,38 +453,20 @@
             <w:gridSpan w:val="2"/>
           </w:tcPr>
           <w:p>
-            <w:pPr>
-              <w:widowControl w:val="0"/>
-              <w:tabs>
-                <w:tab w:val="left" w:pos="543"/>
-              </w:tabs>
-              <w:autoSpaceDE w:val="0"/>
-              <w:autoSpaceDN w:val="0"/>
-              <w:adjustRightInd w:val="0"/>
-              <w:spacing w:after="0" w:line="240" w:lineRule="auto"/>
-              <w:rPr>
-                <w:rFonts w:ascii="Helvetica" w:hAnsi="Helvetica" w:cs="Helvetica"/>
-                <w:sz w:val="24"/>
-                <w:szCs w:val="24"/>
-              </w:rPr>
-            </w:pPr>
-            <w:r>
-              <w:rPr>
-                <w:rFonts w:ascii="Helvetica Neue" w:hAnsi="Helvetica Neue" w:cs="Helvetica Neue"/>
-                <w:color w:val="800080"/>
-                <w:sz w:val="26"/>
-                <w:szCs w:val="26"/>
-              </w:rPr>
-              <w:t xml:space="preserve">  Thomas Cherry. Email: </w:t>
+            <w:r>
+              <w:t xml:space="preserve">  </w:t>
+            </w:r>
+            <w:r>
+              <w:rPr>
+                <w:b/>
+              </w:rPr>
+              <w:t>Thomas Cherry</w:t>
+            </w:r>
+            <w:r>
+              <w:t xml:space="preserve">. Email: </w:t>
             </w:r>
             <w:hyperlink r:id="rId8" w:history="1">
               <w:r>
-                <w:rPr>
-                  <w:rStyle w:val="Hyperlink"/>
-                  <w:rFonts w:ascii="Helvetica Neue" w:hAnsi="Helvetica Neue" w:cs="Helvetica Neue"/>
-                  <w:sz w:val="26"/>
-                  <w:szCs w:val="26"/>
-                </w:rPr>
                 <w:t>psytc5@nottingham.ac.uk</w:t>
               </w:r>
             </w:hyperlink>
@@ -532,38 +480,20 @@
             <w:gridSpan w:val="2"/>
           </w:tcPr>
           <w:p>
-            <w:pPr>
-              <w:widowControl w:val="0"/>
-              <w:tabs>
-                <w:tab w:val="left" w:pos="543"/>
-              </w:tabs>
-              <w:autoSpaceDE w:val="0"/>
-              <w:autoSpaceDN w:val="0"/>
-              <w:adjustRightInd w:val="0"/>
-              <w:spacing w:after="0" w:line="240" w:lineRule="auto"/>
-              <w:rPr>
-                <w:rFonts w:ascii="Helvetica" w:hAnsi="Helvetica" w:cs="Helvetica"/>
-                <w:sz w:val="24"/>
-                <w:szCs w:val="24"/>
-              </w:rPr>
-            </w:pPr>
-            <w:r>
-              <w:rPr>
-                <w:rFonts w:ascii="Helvetica Neue" w:hAnsi="Helvetica Neue" w:cs="Helvetica Neue"/>
-                <w:color w:val="800080"/>
-                <w:sz w:val="26"/>
-                <w:szCs w:val="26"/>
-              </w:rPr>
-              <w:t xml:space="preserve">  James Steeper. Email: </w:t>
+            <w:r>
+              <w:t xml:space="preserve">  </w:t>
+            </w:r>
+            <w:r>
+              <w:rPr>
+                <w:b/>
+              </w:rPr>
+              <w:t>James Steeper.</w:t>
+            </w:r>
+            <w:r>
+              <w:t xml:space="preserve"> Email: </w:t>
             </w:r>
             <w:hyperlink r:id="rId9" w:history="1">
               <w:r>
-                <w:rPr>
-                  <w:rStyle w:val="Hyperlink"/>
-                  <w:rFonts w:ascii="Helvetica Neue" w:hAnsi="Helvetica Neue" w:cs="Helvetica Neue"/>
-                  <w:sz w:val="26"/>
-                  <w:szCs w:val="26"/>
-                </w:rPr>
                 <w:t>psyjs19@nottingham.ac.uk</w:t>
               </w:r>
             </w:hyperlink>
@@ -577,69 +507,49 @@
             <w:gridSpan w:val="2"/>
           </w:tcPr>
           <w:p>
-            <w:pPr>
-              <w:widowControl w:val="0"/>
-              <w:tabs>
-                <w:tab w:val="left" w:pos="543"/>
-              </w:tabs>
-              <w:autoSpaceDE w:val="0"/>
-              <w:autoSpaceDN w:val="0"/>
-              <w:adjustRightInd w:val="0"/>
-              <w:spacing w:after="0" w:line="240" w:lineRule="auto"/>
-              <w:rPr>
-                <w:rFonts w:ascii="Helvetica Neue" w:hAnsi="Helvetica Neue" w:cs="Helvetica Neue"/>
-                <w:color w:val="800080"/>
-                <w:sz w:val="26"/>
-                <w:szCs w:val="26"/>
-              </w:rPr>
-            </w:pPr>
-            <w:r>
-              <w:rPr>
-                <w:rFonts w:ascii="Helvetica Neue" w:hAnsi="Helvetica Neue" w:cs="Helvetica Neue"/>
-                <w:color w:val="800080"/>
-                <w:sz w:val="26"/>
-                <w:szCs w:val="26"/>
-              </w:rPr>
-              <w:t xml:space="preserve">  Xiaofei </w:t>
+            <w:r>
+              <w:rPr>
+                <w:b/>
+              </w:rPr>
+              <w:t xml:space="preserve">  </w:t>
             </w:r>
             <w:proofErr w:type="spellStart"/>
             <w:r>
               <w:rPr>
-                <w:rFonts w:ascii="Helvetica Neue" w:hAnsi="Helvetica Neue" w:cs="Helvetica Neue"/>
-                <w:color w:val="800080"/>
-                <w:sz w:val="26"/>
-                <w:szCs w:val="26"/>
+                <w:b/>
+              </w:rPr>
+              <w:t>Xiaofei</w:t>
+            </w:r>
+            <w:proofErr w:type="spellEnd"/>
+            <w:r>
+              <w:rPr>
+                <w:b/>
+              </w:rPr>
+              <w:t xml:space="preserve"> </w:t>
+            </w:r>
+            <w:proofErr w:type="spellStart"/>
+            <w:r>
+              <w:rPr>
+                <w:b/>
               </w:rPr>
               <w:t>Guo</w:t>
             </w:r>
             <w:proofErr w:type="spellEnd"/>
             <w:r>
-              <w:rPr>
-                <w:rFonts w:ascii="Helvetica Neue" w:hAnsi="Helvetica Neue" w:cs="Helvetica Neue"/>
-                <w:color w:val="800080"/>
-                <w:sz w:val="26"/>
-                <w:szCs w:val="26"/>
-              </w:rPr>
               <w:t xml:space="preserve">. Email: </w:t>
             </w:r>
             <w:hyperlink r:id="rId10" w:history="1">
               <w:r>
-                <w:rPr>
-                  <w:rStyle w:val="Hyperlink"/>
-                  <w:rFonts w:ascii="Helvetica Neue" w:hAnsi="Helvetica Neue" w:cs="Helvetica Neue"/>
-                  <w:sz w:val="26"/>
-                  <w:szCs w:val="26"/>
-                </w:rPr>
-                <w:t>psyxg1@nottingham.ac.uk</w:t>
+                <w:t>ps</w:t>
+              </w:r>
+              <w:r>
+                <w:t>y</w:t>
+              </w:r>
+              <w:r>
+                <w:t>xg1@nottingham.ac.uk</w:t>
               </w:r>
             </w:hyperlink>
             <w:r>
-              <w:rPr>
-                <w:rFonts w:ascii="Helvetica Neue" w:hAnsi="Helvetica Neue" w:cs="Helvetica Neue"/>
-                <w:color w:val="800080"/>
-                <w:sz w:val="26"/>
-                <w:szCs w:val="26"/>
-              </w:rPr>
               <w:t xml:space="preserve"> </w:t>
             </w:r>
           </w:p>
@@ -680,49 +590,30 @@
             <w:gridSpan w:val="2"/>
           </w:tcPr>
           <w:p>
-            <w:r>
+            <w:pPr>
+              <w:rPr>
+                <w:i/>
+              </w:rPr>
+            </w:pPr>
+            <w:r>
+              <w:rPr>
+                <w:i/>
+              </w:rPr>
               <w:t>&lt;Fill in here the tender as you understood it. Changes to the initial specification and when and how they were introduced. If you have been following an agile methodology these changes may have occurred throughout the project as requested by the sponsor/supervisor&gt;</w:t>
             </w:r>
           </w:p>
           <w:p>
             <w:r>
-              <w:t xml:space="preserve">The original tender required us to create a service which would allow users to get an understanding of a CV from a job applicant without having to actually read the CV. This would be through the interaction with an avatar via text input as well as speech. This avatar was to be embedded within an electronic application and the speech dialog along with other elements would be built up using Watson dialog service on Watson Bluemix (now known as IBM Cloud). Our original understanding was it should be able to process any CV it was given and then be able to provide output based on the CV chosen. Other </w:t>
-            </w:r>
-            <w:r>
-              <w:t xml:space="preserve">requirements were; that the avatar should have a selection of meaningful backgrounds to allow demonstration of personality, that the owner of the CV should be sent an email </w:t>
-            </w:r>
-            <w:r>
-              <w:t xml:space="preserve">when their CV is read, and also that the system should be able to provide a personality profile using the Watson personality insights service. </w:t>
-            </w:r>
-          </w:p>
-          <w:p>
-            <w:r>
-              <w:t>Throughout the course of the project there were a few changes made to the requirements both due to agreements and conversations with our sponsor and also due to technical difficulties we faced. The first change was very early on as we had our first few meeting with our sponsor w</w:t>
-            </w:r>
-            <w:r>
-              <w:t>e talked more about the actual</w:t>
-            </w:r>
-            <w:r>
-              <w:t xml:space="preserve"> functionality and what he was expecting. He admitted that creating a system to </w:t>
-            </w:r>
-            <w:r>
-              <w:t>analyse</w:t>
-            </w:r>
-            <w:r>
-              <w:t xml:space="preserve"> any CV given to it would take considerable more time than we had and agreed that, although admiring our enthusiasm, he was expecting a system to demo that this could be done. This meant he wanted us to base a mock system on one CV and make the system appear to be analyse the CV but instead we could pre-program the backend as to already have the </w:t>
+              <w:t xml:space="preserve">The original tender required us to create a service which would allow users to get an understanding of a CV from a job applicant without having to actually read the CV. This would be through the interaction with an avatar via text input as well as speech. This avatar was to be embedded within an electronic application and the speech dialog along with other elements would be built up using Watson dialog service on Watson Bluemix (now known as IBM Cloud). Our original understanding was it should be able to process any CV it was given and then be able to provide output based on the CV chosen. Other requirements were; that the avatar should have a selection of meaningful backgrounds to allow demonstration of personality, that the owner of the CV should be sent an email when their CV is read, and also that the system should be able to provide a personality profile using the Watson personality insights service. </w:t>
+            </w:r>
+          </w:p>
+          <w:p>
+            <w:r>
+              <w:t xml:space="preserve">Throughout the course of the project there were a few changes made to the requirements both due to agreements and conversations with our sponsor and also due to technical difficulties we faced. The first change was very early on as we had our first few meeting with our sponsor we talked more about the actual functionality and what he was expecting. He admitted that creating a system to analyse any CV given to it would take considerable more time than we had and agreed </w:t>
             </w:r>
             <w:r>
               <w:lastRenderedPageBreak/>
-              <w:t>information</w:t>
-            </w:r>
-            <w:r>
-              <w:t xml:space="preserve"> already</w:t>
-            </w:r>
-            <w:r>
-              <w:t xml:space="preserve"> in. </w:t>
-            </w:r>
-            <w:r>
-              <w:t xml:space="preserve">We therefore requested information from our supervisor to create a CV that we could use for their information. </w:t>
+              <w:t xml:space="preserve">that, although admiring our enthusiasm, he was expecting a system to demo that this could be done. This meant he wanted us to base a mock system on one CV and make the system appear to be analyse the CV but instead we could pre-program the backend as to already have the information already in. We therefore requested information from our supervisor to create a CV that we could use for their information. </w:t>
             </w:r>
           </w:p>
           <w:p>
@@ -732,13 +623,7 @@
           </w:p>
           <w:p>
             <w:r>
-              <w:t xml:space="preserve">Later on in the project when working on the speech input and output, when encountered several issues and spent quite a lot of time trying to understand and learn about the service. </w:t>
-            </w:r>
-            <w:r>
-              <w:t xml:space="preserve">When feedback to our sponsor about the issues we were having he explained that the speech input within the Bluemix service was not always reliable. Therefore, he suggested that we should aim to get the text-to-speech working </w:t>
-            </w:r>
-            <w:r>
-              <w:t xml:space="preserve">as this was often more reliable, meaning our avatar would speak to the user but the user would have to reply with keyboard text input. </w:t>
+              <w:t xml:space="preserve">Later on in the project when working on the speech input and output, when encountered several issues and spent quite a lot of time trying to understand and learn about the service. When feedback to our sponsor about the issues we were having he explained that the speech input within the Bluemix service was not always reliable. Therefore, he suggested that we should aim to get the text-to-speech working as this was often more reliable, meaning our avatar would speak to the user but the user would have to reply with keyboard text input. </w:t>
             </w:r>
           </w:p>
           <w:p>
@@ -791,10 +676,7 @@
               </w:numPr>
             </w:pPr>
             <w:r>
-              <w:t>The avatar should re</w:t>
-            </w:r>
-            <w:r>
-              <w:t xml:space="preserve">spond with both text and audio output </w:t>
+              <w:t xml:space="preserve">The avatar should respond with both text and audio output </w:t>
             </w:r>
           </w:p>
           <w:p>
@@ -869,57 +751,40 @@
             <w:gridSpan w:val="2"/>
           </w:tcPr>
           <w:p>
-            <w:r>
-              <w:t>&lt;</w:t>
-            </w:r>
-            <w:r>
-              <w:t>Summarise her</w:t>
-            </w:r>
-            <w:r>
-              <w:t>e</w:t>
-            </w:r>
-            <w:r>
-              <w:t xml:space="preserve"> the exten</w:t>
-            </w:r>
-            <w:r>
-              <w:t>t to which you have achieved in your deliverable the objectives outlined above. Wherever objectives have not been achieved outline the extent to which you have not achieved the objectives and the reasons for it. Also give information on future plans for your project&gt;</w:t>
-            </w:r>
-          </w:p>
-          <w:p>
-            <w:r>
-              <w:t>We believe that we have been able to achieve most of the requirements within our deliverable. We have a website which has a chat window for the user to interact with our avatar/ system via text</w:t>
-            </w:r>
-            <w:r>
-              <w:t xml:space="preserve"> and speech</w:t>
-            </w:r>
-            <w:r>
-              <w:t xml:space="preserve"> input and output. </w:t>
-            </w:r>
-            <w:r>
-              <w:t xml:space="preserve">In the end, we managed to get the speech to text function also working, which works well with most microphones. </w:t>
-            </w:r>
-            <w:r>
-              <w:t xml:space="preserve">Using this, users are able to find all details within our mock CV, therefore demonstrating how this would work when analysing any CVs. We have aimed to make this a easy process by using the option to write full responses or by using numbered lists when giving the users options, this allows for a quicker understand of how to use the chat system. </w:t>
-            </w:r>
-          </w:p>
-          <w:p>
-            <w:r>
-              <w:t xml:space="preserve">As we are basing our application on demonstrating one </w:t>
-            </w:r>
-            <w:r>
-              <w:t xml:space="preserve">CV, we have chosen an avatar to represent this person and therefore have not provided the ability to choose between avatars. However, we have created 3 different styles of avatar that we could have picked showing that if we were doing this application for users to pick that they would have the choice between </w:t>
-            </w:r>
-            <w:r>
-              <w:t xml:space="preserve">avatar styles. </w:t>
-            </w:r>
-          </w:p>
-          <w:p>
+            <w:pPr>
+              <w:rPr>
+                <w:i/>
+              </w:rPr>
+            </w:pPr>
+            <w:r>
+              <w:rPr>
+                <w:i/>
+              </w:rPr>
+              <w:t>&lt;Summarise here the extent to which you have achieved in your deliverable the objectives outlined above. Wherever objectives have not been achieved outline the extent to which you have not achieved the objectives and the reasons for it. Also give information on future plans for your project&gt;</w:t>
+            </w:r>
+          </w:p>
+          <w:p>
+            <w:r>
+              <w:t xml:space="preserve">We believe that we have been able to achieve most of the requirements within our deliverable. We have a website which has a chat window for the user to interact with our avatar/ system via text and speech input and output. Even though we were told that it would not be realistic to have speech to text used within out project, we still managed to integrate it and get it to work well with most types of microphones. Using this, users are able to find all details within our mock CV, therefore demonstrating how this would work when analysing any CVs. We have aimed to make this an easy process by using the option to write full responses or by using numbered lists when giving the users options, this allows for a quicker understanding of how to use the chat system. </w:t>
+            </w:r>
+          </w:p>
+          <w:p>
+            <w:r>
+              <w:t xml:space="preserve">As we are basing our application on demonstrating one CV, we have chosen an avatar to represent this person and therefore have not provided the ability to choose between avatars. </w:t>
+            </w:r>
             <w:r>
               <w:lastRenderedPageBreak/>
-              <w:t xml:space="preserve">We have </w:t>
-            </w:r>
-            <w:r>
-              <w:t xml:space="preserve">managed to use the personality insights </w:t>
+              <w:t xml:space="preserve">However, we have created 2 different styles of avatar and two backgrounds that we could have picked. Showing that if we had allowed users to choose style in this application that they would have the choice between avatar styles. We feel that this as well as the choice of background would allow users to display personality. </w:t>
+            </w:r>
+          </w:p>
+          <w:p>
+            <w:r>
+              <w:t xml:space="preserve">Originally we had planned to design 3 interactive avatars for the user to choose from. However, due to the time constraint and encountering issues with the text to speech functionality our application contains 1 interactive avatar and another avatar which does not yet have animation applied. This would be something we would work on in the future if continuing the project. </w:t>
+            </w:r>
+          </w:p>
+          <w:p>
+            <w:r>
+              <w:t xml:space="preserve">We have managed to use the personality insights </w:t>
             </w:r>
           </w:p>
           <w:p>
@@ -937,115 +802,39 @@
           </w:p>
           <w:p>
             <w:r>
-              <w:t xml:space="preserve">If given more time on this project we would have considered making it in such a way where it can analyse any CV rather than just one. This would take a lot more thought as well as work since the code and project would be extremely complicated and would take a lot more time and effort. </w:t>
-            </w:r>
-          </w:p>
-          <w:p>
-            <w:r>
-              <w:t xml:space="preserve">Another thing that we would have differently is actually provide a customisable avatar, in which you could customise facial as well as body features and clothing. Since this would take up a lot more time that we didn’t have in this instance, we could only provide 3 designs of avatars, in which the user picks whoever one they wish to have represent them. </w:t>
-            </w:r>
-          </w:p>
-          <w:p/>
-          <w:p/>
-          <w:p>
-            <w:pPr>
-              <w:rPr>
-                <w:color w:val="FF0000"/>
-              </w:rPr>
-            </w:pPr>
-            <w:r>
-              <w:rPr>
-                <w:color w:val="FF0000"/>
-              </w:rPr>
-              <w:t>If given more time with this project the first thing we would look at doing would be to incorporate</w:t>
-            </w:r>
-            <w:r>
-              <w:rPr>
-                <w:color w:val="FF0000"/>
-              </w:rPr>
-              <w:t xml:space="preserve"> speech-to-</w:t>
-            </w:r>
-            <w:r>
-              <w:rPr>
-                <w:color w:val="FF0000"/>
-              </w:rPr>
-              <w:t>text</w:t>
-            </w:r>
-            <w:r>
-              <w:rPr>
-                <w:color w:val="FF0000"/>
-              </w:rPr>
-              <w:t xml:space="preserve"> in our application. </w:t>
-            </w:r>
-            <w:r>
-              <w:rPr>
-                <w:color w:val="FF0000"/>
-              </w:rPr>
-              <w:t>This requirement was taken out due to the having errors and that our sponsor advised it may take additional time to get wo</w:t>
-            </w:r>
-            <w:bookmarkStart w:id="0" w:name="_GoBack"/>
-            <w:bookmarkEnd w:id="0"/>
-            <w:r>
-              <w:rPr>
-                <w:color w:val="FF0000"/>
-              </w:rPr>
-              <w:t>rking properly and therefore it makes sense for this to be the first thi</w:t>
-            </w:r>
-            <w:r>
-              <w:rPr>
-                <w:color w:val="FF0000"/>
-              </w:rPr>
-              <w:t>n</w:t>
-            </w:r>
-            <w:r>
-              <w:rPr>
-                <w:color w:val="FF0000"/>
-              </w:rPr>
-              <w:t xml:space="preserve">g we would add. </w:t>
-            </w:r>
-          </w:p>
-          <w:p/>
-          <w:p>
-            <w:pPr>
-              <w:rPr>
-                <w:b/>
-              </w:rPr>
-            </w:pPr>
-          </w:p>
-          <w:p>
-            <w:pPr>
-              <w:rPr>
-                <w:b/>
-              </w:rPr>
-            </w:pPr>
-          </w:p>
-          <w:p>
-            <w:pPr>
-              <w:rPr>
-                <w:b/>
-              </w:rPr>
-            </w:pPr>
-          </w:p>
-          <w:p>
-            <w:pPr>
-              <w:rPr>
-                <w:b/>
-              </w:rPr>
-            </w:pPr>
-          </w:p>
-          <w:p>
-            <w:pPr>
-              <w:rPr>
-                <w:b/>
-              </w:rPr>
-            </w:pPr>
-          </w:p>
-          <w:p>
-            <w:pPr>
-              <w:rPr>
-                <w:b/>
-              </w:rPr>
-            </w:pPr>
+              <w:t>If given more time with this project</w:t>
+            </w:r>
+            <w:r>
+              <w:t>,</w:t>
+            </w:r>
+            <w:r>
+              <w:t xml:space="preserve"> we would have looked at making this AI resume work for all resumes that were uploaded. Since </w:t>
+            </w:r>
+            <w:r>
+              <w:t xml:space="preserve">we were advised </w:t>
+            </w:r>
+            <w:r>
+              <w:t xml:space="preserve">this would take a lot more time (more than a year) and a lot more work, it was not realistic for us to get </w:t>
+            </w:r>
+            <w:r>
+              <w:t xml:space="preserve">or application </w:t>
+            </w:r>
+            <w:r>
+              <w:t>to work with all types of resume. However, we would definitely be up for the challenge of making this in a way in which it is able to analyse any given resume.</w:t>
+            </w:r>
+          </w:p>
+          <w:p>
+            <w:r>
+              <w:t>Another thing that we would definitely do is have a choice of avatars for the user to pick from. Since we were only analysing one resume in this project, it was reasonable to have 1 avatar design representing that person with a selection of backgrounds. On the other hand, if we had the time we would have a selection of avatars, in which you can adjust certain features, such as: Eyes, mouth, body, nose &amp; clothing. This feature would make the avatar representing the resume candidate more personal, since they would choose features that represent them.</w:t>
+            </w:r>
+            <w:r>
+              <w:t xml:space="preserve"> </w:t>
+            </w:r>
+          </w:p>
+          <w:p>
+            <w:r>
+              <w:t xml:space="preserve">Another decision that we made early on in the project with our sponsor was to make a website based application, this was due to our current experience at the time as no one within the group had worked with other platforms. However, we understand that being able to have this kind of application could be useful on mobile platforms, enabling employers to assess applicants on the go, therefore developing the application to work on android and IOS devices could be an attractive extension. This would require more skills and therefore why we have identified it as something we could be a future plan for the project. </w:t>
+            </w:r>
           </w:p>
           <w:p>
             <w:pPr>
@@ -1078,23 +867,34 @@
         <w:tblLook w:val="04A0" w:firstRow="1" w:lastRow="0" w:firstColumn="1" w:lastColumn="0" w:noHBand="0" w:noVBand="1"/>
       </w:tblPr>
       <w:tblGrid>
-        <w:gridCol w:w="1519"/>
-        <w:gridCol w:w="7491"/>
+        <w:gridCol w:w="1284"/>
+        <w:gridCol w:w="7726"/>
       </w:tblGrid>
       <w:tr>
         <w:tc>
           <w:tcPr>
-            <w:tcW w:w="1696" w:type="dxa"/>
-          </w:tcPr>
-          <w:p>
-            <w:r>
-              <w:t>Documentation of the project is here.</w:t>
-            </w:r>
-          </w:p>
-        </w:tc>
-        <w:tc>
-          <w:tcPr>
-            <w:tcW w:w="7314" w:type="dxa"/>
+            <w:tcW w:w="1519" w:type="dxa"/>
+          </w:tcPr>
+          <w:p>
+            <w:proofErr w:type="spellStart"/>
+            <w:r>
+              <w:t>Documenta</w:t>
+            </w:r>
+            <w:r>
+              <w:t>-</w:t>
+            </w:r>
+            <w:r>
+              <w:t>tion</w:t>
+            </w:r>
+            <w:proofErr w:type="spellEnd"/>
+            <w:r>
+              <w:t xml:space="preserve"> of the project is here.</w:t>
+            </w:r>
+          </w:p>
+        </w:tc>
+        <w:tc>
+          <w:tcPr>
+            <w:tcW w:w="7491" w:type="dxa"/>
           </w:tcPr>
           <w:p>
             <w:pPr>
@@ -1135,7 +935,7 @@
       <w:tr>
         <w:tc>
           <w:tcPr>
-            <w:tcW w:w="1696" w:type="dxa"/>
+            <w:tcW w:w="1519" w:type="dxa"/>
           </w:tcPr>
           <w:p>
             <w:r>
@@ -1145,7 +945,7 @@
         </w:tc>
         <w:tc>
           <w:tcPr>
-            <w:tcW w:w="7314" w:type="dxa"/>
+            <w:tcW w:w="7491" w:type="dxa"/>
           </w:tcPr>
           <w:p>
             <w:hyperlink r:id="rId12" w:history="1">
@@ -1153,19 +953,7 @@
                 <w:rPr>
                   <w:rStyle w:val="Hyperlink"/>
                 </w:rPr>
-                <w:t>https://gith</w:t>
-              </w:r>
-              <w:r>
-                <w:rPr>
-                  <w:rStyle w:val="Hyperlink"/>
-                </w:rPr>
-                <w:t>u</w:t>
-              </w:r>
-              <w:r>
-                <w:rPr>
-                  <w:rStyle w:val="Hyperlink"/>
-                </w:rPr>
-                <w:t>b.com/T-cherry/AI-Resume</w:t>
+                <w:t>https://github.com/T-cherry/AI-Resume</w:t>
               </w:r>
             </w:hyperlink>
             <w:r>
@@ -1175,23 +963,34 @@
         </w:tc>
       </w:tr>
       <w:tr>
-        <w:tc>
-          <w:tcPr>
-            <w:tcW w:w="1696" w:type="dxa"/>
-          </w:tcPr>
-          <w:p>
-            <w:r>
-              <w:t xml:space="preserve">Other project management documents (e.g. Trello </w:t>
-            </w:r>
+        <w:trPr>
+          <w:trHeight w:val="2420"/>
+        </w:trPr>
+        <w:tc>
+          <w:tcPr>
+            <w:tcW w:w="1519" w:type="dxa"/>
+          </w:tcPr>
+          <w:p>
             <w:r>
               <w:lastRenderedPageBreak/>
-              <w:t>boards) are here.</w:t>
-            </w:r>
-          </w:p>
-        </w:tc>
-        <w:tc>
-          <w:tcPr>
-            <w:tcW w:w="7314" w:type="dxa"/>
+              <w:t>Other project manage</w:t>
+            </w:r>
+            <w:r>
+              <w:t>-</w:t>
+            </w:r>
+            <w:proofErr w:type="spellStart"/>
+            <w:r>
+              <w:t>ment</w:t>
+            </w:r>
+            <w:proofErr w:type="spellEnd"/>
+            <w:r>
+              <w:t xml:space="preserve"> documents (e.g. Trello boards) are here.</w:t>
+            </w:r>
+          </w:p>
+        </w:tc>
+        <w:tc>
+          <w:tcPr>
+            <w:tcW w:w="7491" w:type="dxa"/>
           </w:tcPr>
           <w:p>
             <w:hyperlink r:id="rId13" w:history="1">
@@ -1221,8 +1020,8 @@
 </file>
 
 <file path=word/numbering.xml><?xml version="1.0" encoding="utf-8"?>
-<w:numbering xmlns:wpc="http://schemas.microsoft.com/office/word/2010/wordprocessingCanvas" xmlns:cx="http://schemas.microsoft.com/office/drawing/2014/chartex" xmlns:cx1="http://schemas.microsoft.com/office/drawing/2015/9/8/chartex" xmlns:cx2="http://schemas.microsoft.com/office/drawing/2015/10/21/chartex" xmlns:cx3="http://schemas.microsoft.com/office/drawing/2016/5/9/chartex" xmlns:cx4="http://schemas.microsoft.com/office/drawing/2016/5/10/chartex" xmlns:cx5="http://schemas.microsoft.com/office/drawing/2016/5/11/chartex" xmlns:cx6="http://schemas.microsoft.com/office/drawing/2016/5/12/chartex" xmlns:cx7="http://schemas.microsoft.com/office/drawing/2016/5/13/chartex" xmlns:cx8="http://schemas.microsoft.com/office/drawing/2016/5/14/chartex" xmlns:mc="http://schemas.openxmlformats.org/markup-compatibility/2006" xmlns:aink="http://schemas.microsoft.com/office/drawing/2016/ink" xmlns:am3d="http://schemas.microsoft.com/office/drawing/2017/model3d" xmlns:o="urn:schemas-microsoft-com:office:office" xmlns:r="http://schemas.openxmlformats.org/officeDocument/2006/relationships" xmlns:m="http://schemas.openxmlformats.org/officeDocument/2006/math" xmlns:v="urn:schemas-microsoft-com:vml" xmlns:wp14="http://schemas.microsoft.com/office/word/2010/wordprocessingDrawing" xmlns:wp="http://schemas.openxmlformats.org/drawingml/2006/wordprocessingDrawing" xmlns:w10="urn:schemas-microsoft-com:office:word" xmlns:w="http://schemas.openxmlformats.org/wordprocessingml/2006/main" xmlns:w14="http://schemas.microsoft.com/office/word/2010/wordml" xmlns:w15="http://schemas.microsoft.com/office/word/2012/wordml" xmlns:w16cid="http://schemas.microsoft.com/office/word/2016/wordml/cid" xmlns:w16se="http://schemas.microsoft.com/office/word/2015/wordml/symex" xmlns:wpg="http://schemas.microsoft.com/office/word/2010/wordprocessingGroup" xmlns:wpi="http://schemas.microsoft.com/office/word/2010/wordprocessingInk" xmlns:wne="http://schemas.microsoft.com/office/word/2006/wordml" xmlns:wps="http://schemas.microsoft.com/office/word/2010/wordprocessingShape" mc:Ignorable="w14 w15 w16se w16cid wp14">
-  <w:abstractNum w:abstractNumId="0" w15:restartNumberingAfterBreak="0">
+<w:numbering xmlns:wpc="http://schemas.microsoft.com/office/word/2010/wordprocessingCanvas" xmlns:mo="http://schemas.microsoft.com/office/mac/office/2008/main" xmlns:mc="http://schemas.openxmlformats.org/markup-compatibility/2006" xmlns:mv="urn:schemas-microsoft-com:mac:vml" xmlns:o="urn:schemas-microsoft-com:office:office" xmlns:r="http://schemas.openxmlformats.org/officeDocument/2006/relationships" xmlns:m="http://schemas.openxmlformats.org/officeDocument/2006/math" xmlns:v="urn:schemas-microsoft-com:vml" xmlns:wp14="http://schemas.microsoft.com/office/word/2010/wordprocessingDrawing" xmlns:wp="http://schemas.openxmlformats.org/drawingml/2006/wordprocessingDrawing" xmlns:w10="urn:schemas-microsoft-com:office:word" xmlns:w="http://schemas.openxmlformats.org/wordprocessingml/2006/main" xmlns:w14="http://schemas.microsoft.com/office/word/2010/wordml" xmlns:w15="http://schemas.microsoft.com/office/word/2012/wordml" xmlns:wpg="http://schemas.microsoft.com/office/word/2010/wordprocessingGroup" xmlns:wpi="http://schemas.microsoft.com/office/word/2010/wordprocessingInk" xmlns:wne="http://schemas.microsoft.com/office/word/2006/wordml" xmlns:wps="http://schemas.microsoft.com/office/word/2010/wordprocessingShape" mc:Ignorable="w14 w15 wp14">
+  <w:abstractNum w:abstractNumId="0">
     <w:nsid w:val="07625F0A"/>
     <w:multiLevelType w:val="hybridMultilevel"/>
     <w:tmpl w:val="9E547B1A"/>
@@ -1342,7 +1141,7 @@
 </file>
 
 <file path=word/styles.xml><?xml version="1.0" encoding="utf-8"?>
-<w:styles xmlns:mc="http://schemas.openxmlformats.org/markup-compatibility/2006" xmlns:r="http://schemas.openxmlformats.org/officeDocument/2006/relationships" xmlns:w="http://schemas.openxmlformats.org/wordprocessingml/2006/main" xmlns:w14="http://schemas.microsoft.com/office/word/2010/wordml" xmlns:w15="http://schemas.microsoft.com/office/word/2012/wordml" xmlns:w16cid="http://schemas.microsoft.com/office/word/2016/wordml/cid" xmlns:w16se="http://schemas.microsoft.com/office/word/2015/wordml/symex" mc:Ignorable="w14 w15 w16se w16cid">
+<w:styles xmlns:mc="http://schemas.openxmlformats.org/markup-compatibility/2006" xmlns:r="http://schemas.openxmlformats.org/officeDocument/2006/relationships" xmlns:w="http://schemas.openxmlformats.org/wordprocessingml/2006/main" xmlns:w14="http://schemas.microsoft.com/office/word/2010/wordml" xmlns:w15="http://schemas.microsoft.com/office/word/2012/wordml" mc:Ignorable="w14 w15">
   <w:docDefaults>
     <w:rPrDefault>
       <w:rPr>
@@ -1354,7 +1153,7 @@
     </w:rPrDefault>
     <w:pPrDefault/>
   </w:docDefaults>
-  <w:latentStyles w:defLockedState="0" w:defUIPriority="99" w:defSemiHidden="0" w:defUnhideWhenUsed="0" w:defQFormat="0" w:count="375">
+  <w:latentStyles w:defLockedState="0" w:defUIPriority="99" w:defSemiHidden="0" w:defUnhideWhenUsed="0" w:defQFormat="0" w:count="382">
     <w:lsdException w:name="Normal" w:uiPriority="0" w:qFormat="1"/>
     <w:lsdException w:name="heading 1" w:uiPriority="9" w:qFormat="1"/>
     <w:lsdException w:name="heading 2" w:semiHidden="1" w:uiPriority="9" w:unhideWhenUsed="1" w:qFormat="1"/>
@@ -1813,6 +1612,7 @@
       <w:szCs w:val="22"/>
     </w:rPr>
     <w:tblPr>
+      <w:tblInd w:w="0" w:type="dxa"/>
       <w:tblBorders>
         <w:top w:val="single" w:sz="4" w:space="0" w:color="auto"/>
         <w:left w:val="single" w:sz="4" w:space="0" w:color="auto"/>
@@ -1821,6 +1621,12 @@
         <w:insideH w:val="single" w:sz="4" w:space="0" w:color="auto"/>
         <w:insideV w:val="single" w:sz="4" w:space="0" w:color="auto"/>
       </w:tblBorders>
+      <w:tblCellMar>
+        <w:top w:w="0" w:type="dxa"/>
+        <w:left w:w="108" w:type="dxa"/>
+        <w:bottom w:w="0" w:type="dxa"/>
+        <w:right w:w="108" w:type="dxa"/>
+      </w:tblCellMar>
     </w:tblPr>
   </w:style>
   <w:style w:type="character" w:styleId="Hyperlink">
@@ -1845,7 +1651,7 @@
       <w:contextualSpacing/>
     </w:pPr>
   </w:style>
-  <w:style w:type="character" w:styleId="UnresolvedMention">
+  <w:style w:type="character" w:customStyle="1" w:styleId="UnresolvedMention">
     <w:name w:val="Unresolved Mention"/>
     <w:basedOn w:val="DefaultParagraphFont"/>
     <w:uiPriority w:val="99"/>

</xml_diff>